<commit_message>
Se ha agregado información al documento principal de Word, también se ha implementado un pequeño componente de prueba.
</commit_message>
<xml_diff>
--- a/bakery_store.docx
+++ b/bakery_store.docx
@@ -603,6 +603,374 @@
           <w:szCs w:val="24"/>
           <w:lang w:val="es-ES"/>
         </w:rPr>
+        <w:t>Introducción:</w:t>
+      </w:r>
+    </w:p>
+    <w:p>
+      <w:pPr>
+        <w:spacing w:after="240" w:line="360" w:lineRule="auto"/>
+        <w:rPr>
+          <w:rFonts w:ascii="Times New Roman" w:hAnsi="Times New Roman" w:cs="Times New Roman"/>
+          <w:sz w:val="24"/>
+          <w:szCs w:val="24"/>
+          <w:lang w:val="es-ES"/>
+        </w:rPr>
+      </w:pPr>
+      <w:r>
+        <w:rPr>
+          <w:rFonts w:ascii="Times New Roman" w:hAnsi="Times New Roman" w:cs="Times New Roman"/>
+          <w:sz w:val="24"/>
+          <w:szCs w:val="24"/>
+          <w:lang w:val="es-ES"/>
+        </w:rPr>
+        <w:t>La pastelería es un negocio que requiere llevar un control detallado de los productos, los clientes y las ventas. Por ello, es muy importante contar con una base de datos bien diseñada que permita almacenar y gestionar toda esta información de manera organizada y eficiente.</w:t>
+      </w:r>
+    </w:p>
+    <w:p>
+      <w:pPr>
+        <w:spacing w:after="240" w:line="360" w:lineRule="auto"/>
+        <w:rPr>
+          <w:rFonts w:ascii="Times New Roman" w:hAnsi="Times New Roman" w:cs="Times New Roman"/>
+          <w:sz w:val="24"/>
+          <w:szCs w:val="24"/>
+          <w:lang w:val="es-ES"/>
+        </w:rPr>
+      </w:pPr>
+      <w:r>
+        <w:rPr>
+          <w:rFonts w:ascii="Times New Roman" w:hAnsi="Times New Roman" w:cs="Times New Roman"/>
+          <w:sz w:val="24"/>
+          <w:szCs w:val="24"/>
+          <w:lang w:val="es-ES"/>
+        </w:rPr>
+        <w:t>En este caso, se plantea crear una base de datos para una tienda de pastelería llamada "</w:t>
+      </w:r>
+      <w:proofErr w:type="spellStart"/>
+      <w:r>
+        <w:rPr>
+          <w:rFonts w:ascii="Times New Roman" w:hAnsi="Times New Roman" w:cs="Times New Roman"/>
+          <w:sz w:val="24"/>
+          <w:szCs w:val="24"/>
+          <w:lang w:val="es-ES"/>
+        </w:rPr>
+        <w:t>Bakery</w:t>
+      </w:r>
+      <w:proofErr w:type="spellEnd"/>
+      <w:r>
+        <w:rPr>
+          <w:rFonts w:ascii="Times New Roman" w:hAnsi="Times New Roman" w:cs="Times New Roman"/>
+          <w:sz w:val="24"/>
+          <w:szCs w:val="24"/>
+          <w:lang w:val="es-ES"/>
+        </w:rPr>
+        <w:t xml:space="preserve"> Store". El objetivo es poder registrar los distintos tipos de productos, los clientes, los pedidos y pagos, así como elementos adicionales como opiniones, listas de deseos y carritos de compra.</w:t>
+      </w:r>
+    </w:p>
+    <w:p>
+      <w:pPr>
+        <w:spacing w:after="240" w:line="360" w:lineRule="auto"/>
+        <w:rPr>
+          <w:rFonts w:ascii="Times New Roman" w:hAnsi="Times New Roman" w:cs="Times New Roman"/>
+          <w:b/>
+          <w:bCs/>
+          <w:sz w:val="24"/>
+          <w:szCs w:val="24"/>
+          <w:lang w:val="es-ES"/>
+        </w:rPr>
+      </w:pPr>
+    </w:p>
+    <w:p>
+      <w:pPr>
+        <w:spacing w:after="240" w:line="360" w:lineRule="auto"/>
+        <w:rPr>
+          <w:rFonts w:ascii="Times New Roman" w:hAnsi="Times New Roman" w:cs="Times New Roman"/>
+          <w:b/>
+          <w:bCs/>
+          <w:sz w:val="24"/>
+          <w:szCs w:val="24"/>
+          <w:lang w:val="es-ES"/>
+        </w:rPr>
+      </w:pPr>
+      <w:r>
+        <w:rPr>
+          <w:rFonts w:ascii="Times New Roman" w:hAnsi="Times New Roman" w:cs="Times New Roman"/>
+          <w:b/>
+          <w:bCs/>
+          <w:sz w:val="24"/>
+          <w:szCs w:val="24"/>
+          <w:lang w:val="es-ES"/>
+        </w:rPr>
+        <w:t>Desarrollo:</w:t>
+      </w:r>
+    </w:p>
+    <w:p>
+      <w:pPr>
+        <w:spacing w:after="240" w:line="360" w:lineRule="auto"/>
+        <w:rPr>
+          <w:rFonts w:ascii="Times New Roman" w:hAnsi="Times New Roman" w:cs="Times New Roman"/>
+          <w:sz w:val="24"/>
+          <w:szCs w:val="24"/>
+          <w:lang w:val="es-ES"/>
+        </w:rPr>
+      </w:pPr>
+      <w:r>
+        <w:rPr>
+          <w:rFonts w:ascii="Times New Roman" w:hAnsi="Times New Roman" w:cs="Times New Roman"/>
+          <w:sz w:val="24"/>
+          <w:szCs w:val="24"/>
+          <w:lang w:val="es-ES"/>
+        </w:rPr>
+        <w:t>La base de datos "</w:t>
+      </w:r>
+      <w:proofErr w:type="spellStart"/>
+      <w:r>
+        <w:rPr>
+          <w:rFonts w:ascii="Times New Roman" w:hAnsi="Times New Roman" w:cs="Times New Roman"/>
+          <w:sz w:val="24"/>
+          <w:szCs w:val="24"/>
+          <w:lang w:val="es-ES"/>
+        </w:rPr>
+        <w:t>Bakery</w:t>
+      </w:r>
+      <w:proofErr w:type="spellEnd"/>
+      <w:r>
+        <w:rPr>
+          <w:rFonts w:ascii="Times New Roman" w:hAnsi="Times New Roman" w:cs="Times New Roman"/>
+          <w:sz w:val="24"/>
+          <w:szCs w:val="24"/>
+          <w:lang w:val="es-ES"/>
+        </w:rPr>
+        <w:t xml:space="preserve"> Store" consta de 11 tablas que permiten almacenar los datos necesarios. La tabla "categorías" sirve para clasificar los distintos tipos de productos. La tabla "productos" contiene todos los productos disponibles en la tienda con información como nombre, descripción, imagen, precio y categoría.</w:t>
+      </w:r>
+    </w:p>
+    <w:p>
+      <w:pPr>
+        <w:spacing w:after="240" w:line="360" w:lineRule="auto"/>
+        <w:rPr>
+          <w:rFonts w:ascii="Times New Roman" w:hAnsi="Times New Roman" w:cs="Times New Roman"/>
+          <w:sz w:val="24"/>
+          <w:szCs w:val="24"/>
+          <w:lang w:val="es-ES"/>
+        </w:rPr>
+      </w:pPr>
+      <w:r>
+        <w:rPr>
+          <w:rFonts w:ascii="Times New Roman" w:hAnsi="Times New Roman" w:cs="Times New Roman"/>
+          <w:sz w:val="24"/>
+          <w:szCs w:val="24"/>
+          <w:lang w:val="es-ES"/>
+        </w:rPr>
+        <w:t>Para los clientes se crea la tabla "usuarios" con datos como nombre, email, contraseña y si es administrador o no. Los pedidos se almacenan en la tabla "pedidos" vinculada al usuario que realizó la compra. También existe una tabla "</w:t>
+      </w:r>
+      <w:proofErr w:type="spellStart"/>
+      <w:r>
+        <w:rPr>
+          <w:rFonts w:ascii="Times New Roman" w:hAnsi="Times New Roman" w:cs="Times New Roman"/>
+          <w:sz w:val="24"/>
+          <w:szCs w:val="24"/>
+          <w:lang w:val="es-ES"/>
+        </w:rPr>
+        <w:t>elementos_pedido</w:t>
+      </w:r>
+      <w:proofErr w:type="spellEnd"/>
+      <w:r>
+        <w:rPr>
+          <w:rFonts w:ascii="Times New Roman" w:hAnsi="Times New Roman" w:cs="Times New Roman"/>
+          <w:sz w:val="24"/>
+          <w:szCs w:val="24"/>
+          <w:lang w:val="es-ES"/>
+        </w:rPr>
+        <w:t>" que registra cada producto y cantidad incluidos en el pedido.</w:t>
+      </w:r>
+    </w:p>
+    <w:p>
+      <w:pPr>
+        <w:spacing w:after="240" w:line="360" w:lineRule="auto"/>
+        <w:rPr>
+          <w:rFonts w:ascii="Times New Roman" w:hAnsi="Times New Roman" w:cs="Times New Roman"/>
+          <w:sz w:val="24"/>
+          <w:szCs w:val="24"/>
+          <w:lang w:val="es-ES"/>
+        </w:rPr>
+      </w:pPr>
+      <w:r>
+        <w:rPr>
+          <w:rFonts w:ascii="Times New Roman" w:hAnsi="Times New Roman" w:cs="Times New Roman"/>
+          <w:sz w:val="24"/>
+          <w:szCs w:val="24"/>
+          <w:lang w:val="es-ES"/>
+        </w:rPr>
+        <w:t>Otras tablas importantes son "carritos" y "</w:t>
+      </w:r>
+      <w:proofErr w:type="spellStart"/>
+      <w:r>
+        <w:rPr>
+          <w:rFonts w:ascii="Times New Roman" w:hAnsi="Times New Roman" w:cs="Times New Roman"/>
+          <w:sz w:val="24"/>
+          <w:szCs w:val="24"/>
+          <w:lang w:val="es-ES"/>
+        </w:rPr>
+        <w:t>elementos_carrito</w:t>
+      </w:r>
+      <w:proofErr w:type="spellEnd"/>
+      <w:r>
+        <w:rPr>
+          <w:rFonts w:ascii="Times New Roman" w:hAnsi="Times New Roman" w:cs="Times New Roman"/>
+          <w:sz w:val="24"/>
+          <w:szCs w:val="24"/>
+          <w:lang w:val="es-ES"/>
+        </w:rPr>
+        <w:t>" para llevar el control de lo que los usuarios agregan a su carrito antes de realizar la compra. Además, se crean tablas para almacenar opiniones, listas de deseos y los pagos realizados para cada pedido.</w:t>
+      </w:r>
+    </w:p>
+    <w:p>
+      <w:pPr>
+        <w:spacing w:after="240" w:line="360" w:lineRule="auto"/>
+        <w:rPr>
+          <w:rFonts w:ascii="Times New Roman" w:hAnsi="Times New Roman" w:cs="Times New Roman"/>
+          <w:sz w:val="24"/>
+          <w:szCs w:val="24"/>
+          <w:lang w:val="es-ES"/>
+        </w:rPr>
+      </w:pPr>
+      <w:r>
+        <w:rPr>
+          <w:rFonts w:ascii="Times New Roman" w:hAnsi="Times New Roman" w:cs="Times New Roman"/>
+          <w:sz w:val="24"/>
+          <w:szCs w:val="24"/>
+          <w:lang w:val="es-ES"/>
+        </w:rPr>
+        <w:t>Cada tabla cuenta con llaves primarias para identificar los registros de manera única y llaves foráneas para vincular la información entre tablas. Por ejemplo, la tabla "pedidos" tiene una llave foránea que apunta al campo "id" de la tabla "usuarios" para saber qué usuario realizó cada pedido.</w:t>
+      </w:r>
+    </w:p>
+    <w:p>
+      <w:pPr>
+        <w:spacing w:after="240" w:line="360" w:lineRule="auto"/>
+        <w:rPr>
+          <w:rFonts w:ascii="Times New Roman" w:hAnsi="Times New Roman" w:cs="Times New Roman"/>
+          <w:sz w:val="24"/>
+          <w:szCs w:val="24"/>
+          <w:lang w:val="es-ES"/>
+        </w:rPr>
+      </w:pPr>
+    </w:p>
+    <w:p>
+      <w:pPr>
+        <w:spacing w:after="240" w:line="360" w:lineRule="auto"/>
+        <w:rPr>
+          <w:rFonts w:ascii="Times New Roman" w:hAnsi="Times New Roman" w:cs="Times New Roman"/>
+          <w:b/>
+          <w:bCs/>
+          <w:sz w:val="24"/>
+          <w:szCs w:val="24"/>
+          <w:lang w:val="es-ES"/>
+        </w:rPr>
+      </w:pPr>
+      <w:r>
+        <w:rPr>
+          <w:rFonts w:ascii="Times New Roman" w:hAnsi="Times New Roman" w:cs="Times New Roman"/>
+          <w:b/>
+          <w:bCs/>
+          <w:sz w:val="24"/>
+          <w:szCs w:val="24"/>
+          <w:lang w:val="es-ES"/>
+        </w:rPr>
+        <w:lastRenderedPageBreak/>
+        <w:t>Conclusión:</w:t>
+      </w:r>
+    </w:p>
+    <w:p>
+      <w:pPr>
+        <w:spacing w:after="240" w:line="360" w:lineRule="auto"/>
+        <w:rPr>
+          <w:rFonts w:ascii="Times New Roman" w:hAnsi="Times New Roman" w:cs="Times New Roman"/>
+          <w:sz w:val="24"/>
+          <w:szCs w:val="24"/>
+          <w:lang w:val="es-ES"/>
+        </w:rPr>
+      </w:pPr>
+      <w:r>
+        <w:rPr>
+          <w:rFonts w:ascii="Times New Roman" w:hAnsi="Times New Roman" w:cs="Times New Roman"/>
+          <w:sz w:val="24"/>
+          <w:szCs w:val="24"/>
+          <w:lang w:val="es-ES"/>
+        </w:rPr>
+        <w:t>El diseño propuesto para la base de datos "</w:t>
+      </w:r>
+      <w:proofErr w:type="spellStart"/>
+      <w:r>
+        <w:rPr>
+          <w:rFonts w:ascii="Times New Roman" w:hAnsi="Times New Roman" w:cs="Times New Roman"/>
+          <w:sz w:val="24"/>
+          <w:szCs w:val="24"/>
+          <w:lang w:val="es-ES"/>
+        </w:rPr>
+        <w:t>Bakery</w:t>
+      </w:r>
+      <w:proofErr w:type="spellEnd"/>
+      <w:r>
+        <w:rPr>
+          <w:rFonts w:ascii="Times New Roman" w:hAnsi="Times New Roman" w:cs="Times New Roman"/>
+          <w:sz w:val="24"/>
+          <w:szCs w:val="24"/>
+          <w:lang w:val="es-ES"/>
+        </w:rPr>
+        <w:t xml:space="preserve"> Store" permite almacenar de forma estructurada y relacionada toda la información necesaria para la gestión de una pastelería. Las 11 tablas cubren las necesidades de registro de productos, clientes, pedidos, opiniones, listas de deseos, carritos, pagos y más.</w:t>
+      </w:r>
+    </w:p>
+    <w:p>
+      <w:pPr>
+        <w:spacing w:after="240" w:line="360" w:lineRule="auto"/>
+        <w:rPr>
+          <w:rFonts w:ascii="Times New Roman" w:hAnsi="Times New Roman" w:cs="Times New Roman"/>
+          <w:sz w:val="24"/>
+          <w:szCs w:val="24"/>
+          <w:lang w:val="es-ES"/>
+        </w:rPr>
+      </w:pPr>
+      <w:r>
+        <w:rPr>
+          <w:rFonts w:ascii="Times New Roman" w:hAnsi="Times New Roman" w:cs="Times New Roman"/>
+          <w:sz w:val="24"/>
+          <w:szCs w:val="24"/>
+          <w:lang w:val="es-ES"/>
+        </w:rPr>
+        <w:t>La implementación de esta base de datos en un sistema de información dará a la pastelería un mejor control y seguimiento de sus operaciones. Le permitirá tomar mejores decisiones comerciales y de inventarios, conocer mejor a sus clientes y optimizar procesos. Es una pieza clave para la administración exitosa de este tipo de negocio.</w:t>
+      </w:r>
+    </w:p>
+    <w:p>
+      <w:pPr>
+        <w:spacing w:after="240" w:line="360" w:lineRule="auto"/>
+        <w:rPr>
+          <w:rFonts w:ascii="Times New Roman" w:hAnsi="Times New Roman" w:cs="Times New Roman"/>
+          <w:sz w:val="24"/>
+          <w:szCs w:val="24"/>
+          <w:lang w:val="es-ES"/>
+        </w:rPr>
+      </w:pPr>
+    </w:p>
+    <w:p>
+      <w:pPr>
+        <w:spacing w:after="240" w:line="360" w:lineRule="auto"/>
+        <w:rPr>
+          <w:rFonts w:ascii="Times New Roman" w:hAnsi="Times New Roman" w:cs="Times New Roman"/>
+          <w:b/>
+          <w:bCs/>
+          <w:sz w:val="24"/>
+          <w:szCs w:val="24"/>
+          <w:lang w:val="es-ES"/>
+        </w:rPr>
+      </w:pPr>
+      <w:r>
+        <w:rPr>
+          <w:rFonts w:ascii="Times New Roman" w:hAnsi="Times New Roman" w:cs="Times New Roman"/>
+          <w:b/>
+          <w:bCs/>
+          <w:sz w:val="24"/>
+          <w:szCs w:val="24"/>
+          <w:lang w:val="es-ES"/>
+        </w:rPr>
         <w:t>1. Creación Diagrama Entidad-Relación</w:t>
       </w:r>
     </w:p>
@@ -630,9 +998,9 @@
           <w:lang w:val="es-ES"/>
         </w:rPr>
         <w:drawing>
-          <wp:inline distT="0" distB="0" distL="0" distR="0" wp14:anchorId="0F0A32C6" wp14:editId="32EF0BB7">
-            <wp:extent cx="6346668" cy="5375563"/>
-            <wp:effectExtent l="0" t="0" r="0" b="0"/>
+          <wp:inline distT="0" distB="0" distL="0" distR="0" wp14:anchorId="0F0A32C6" wp14:editId="475C0296">
+            <wp:extent cx="5352956" cy="4533900"/>
+            <wp:effectExtent l="0" t="0" r="635" b="0"/>
             <wp:docPr id="1584785717" name="Imagen 1"/>
             <wp:cNvGraphicFramePr>
               <a:graphicFrameLocks xmlns:a="http://schemas.openxmlformats.org/drawingml/2006/main" noChangeAspect="1"/>
@@ -662,7 +1030,7 @@
                   <pic:spPr bwMode="auto">
                     <a:xfrm>
                       <a:off x="0" y="0"/>
-                      <a:ext cx="6385827" cy="5408730"/>
+                      <a:ext cx="5405514" cy="4578416"/>
                     </a:xfrm>
                     <a:prstGeom prst="rect">
                       <a:avLst/>
@@ -700,6 +1068,7 @@
           <w:szCs w:val="24"/>
           <w:lang w:val="es-ES"/>
         </w:rPr>
+        <w:lastRenderedPageBreak/>
         <w:t>2. Script de la Base de Datos</w:t>
       </w:r>
     </w:p>
@@ -895,7 +1264,6 @@
           <w:szCs w:val="24"/>
           <w:lang w:val="en-US"/>
         </w:rPr>
-        <w:lastRenderedPageBreak/>
         <w:t xml:space="preserve">-- TABLA </w:t>
       </w:r>
       <w:proofErr w:type="spellStart"/>
@@ -1915,10 +2283,1412 @@
           <w:sz w:val="24"/>
           <w:szCs w:val="24"/>
           <w:lang w:val="en-US"/>
+        </w:rPr>
+        <w:t xml:space="preserve">  </w:t>
+      </w:r>
+      <w:proofErr w:type="spellStart"/>
+      <w:r>
+        <w:rPr>
+          <w:rFonts w:ascii="Times New Roman" w:hAnsi="Times New Roman" w:cs="Times New Roman"/>
+          <w:sz w:val="24"/>
+          <w:szCs w:val="24"/>
+          <w:lang w:val="en-US"/>
+        </w:rPr>
+        <w:t>creado_en</w:t>
+      </w:r>
+      <w:proofErr w:type="spellEnd"/>
+      <w:r>
+        <w:rPr>
+          <w:rFonts w:ascii="Times New Roman" w:hAnsi="Times New Roman" w:cs="Times New Roman"/>
+          <w:sz w:val="24"/>
+          <w:szCs w:val="24"/>
+          <w:lang w:val="en-US"/>
+        </w:rPr>
+        <w:t xml:space="preserve"> TIMESTAMP NOT NULL DEFAULT CURRENT_TIMESTAMP,</w:t>
+      </w:r>
+    </w:p>
+    <w:p>
+      <w:pPr>
+        <w:spacing w:after="0" w:line="360" w:lineRule="auto"/>
+        <w:rPr>
+          <w:rFonts w:ascii="Times New Roman" w:hAnsi="Times New Roman" w:cs="Times New Roman"/>
+          <w:sz w:val="24"/>
+          <w:szCs w:val="24"/>
+          <w:lang w:val="en-US"/>
+        </w:rPr>
+      </w:pPr>
+      <w:r>
+        <w:rPr>
+          <w:rFonts w:ascii="Times New Roman" w:hAnsi="Times New Roman" w:cs="Times New Roman"/>
+          <w:sz w:val="24"/>
+          <w:szCs w:val="24"/>
+          <w:lang w:val="en-US"/>
+        </w:rPr>
+        <w:t xml:space="preserve">  FOREIGN KEY (</w:t>
+      </w:r>
+      <w:proofErr w:type="spellStart"/>
+      <w:r>
+        <w:rPr>
+          <w:rFonts w:ascii="Times New Roman" w:hAnsi="Times New Roman" w:cs="Times New Roman"/>
+          <w:sz w:val="24"/>
+          <w:szCs w:val="24"/>
+          <w:lang w:val="en-US"/>
+        </w:rPr>
+        <w:t>id_usuario</w:t>
+      </w:r>
+      <w:proofErr w:type="spellEnd"/>
+      <w:r>
+        <w:rPr>
+          <w:rFonts w:ascii="Times New Roman" w:hAnsi="Times New Roman" w:cs="Times New Roman"/>
+          <w:sz w:val="24"/>
+          <w:szCs w:val="24"/>
+          <w:lang w:val="en-US"/>
+        </w:rPr>
+        <w:t xml:space="preserve">) REFERENCES </w:t>
+      </w:r>
+      <w:proofErr w:type="spellStart"/>
+      <w:r>
+        <w:rPr>
+          <w:rFonts w:ascii="Times New Roman" w:hAnsi="Times New Roman" w:cs="Times New Roman"/>
+          <w:sz w:val="24"/>
+          <w:szCs w:val="24"/>
+          <w:lang w:val="en-US"/>
+        </w:rPr>
+        <w:t>usuarios</w:t>
+      </w:r>
+      <w:proofErr w:type="spellEnd"/>
+      <w:r>
+        <w:rPr>
+          <w:rFonts w:ascii="Times New Roman" w:hAnsi="Times New Roman" w:cs="Times New Roman"/>
+          <w:sz w:val="24"/>
+          <w:szCs w:val="24"/>
+          <w:lang w:val="en-US"/>
+        </w:rPr>
+        <w:t>(id)</w:t>
+      </w:r>
+    </w:p>
+    <w:p>
+      <w:pPr>
+        <w:spacing w:after="0" w:line="360" w:lineRule="auto"/>
+        <w:rPr>
+          <w:rFonts w:ascii="Times New Roman" w:hAnsi="Times New Roman" w:cs="Times New Roman"/>
+          <w:sz w:val="24"/>
+          <w:szCs w:val="24"/>
+          <w:lang w:val="es-ES"/>
+        </w:rPr>
+      </w:pPr>
+      <w:r>
+        <w:rPr>
+          <w:rFonts w:ascii="Times New Roman" w:hAnsi="Times New Roman" w:cs="Times New Roman"/>
+          <w:sz w:val="24"/>
+          <w:szCs w:val="24"/>
+          <w:lang w:val="es-ES"/>
+        </w:rPr>
+        <w:t>);</w:t>
+      </w:r>
+    </w:p>
+    <w:p>
+      <w:pPr>
+        <w:spacing w:after="0" w:line="360" w:lineRule="auto"/>
+        <w:rPr>
+          <w:rFonts w:ascii="Times New Roman" w:hAnsi="Times New Roman" w:cs="Times New Roman"/>
+          <w:sz w:val="24"/>
+          <w:szCs w:val="24"/>
+          <w:lang w:val="es-ES"/>
+        </w:rPr>
+      </w:pPr>
+    </w:p>
+    <w:p>
+      <w:pPr>
+        <w:spacing w:after="0" w:line="360" w:lineRule="auto"/>
+        <w:rPr>
+          <w:rFonts w:ascii="Times New Roman" w:hAnsi="Times New Roman" w:cs="Times New Roman"/>
+          <w:sz w:val="24"/>
+          <w:szCs w:val="24"/>
+          <w:lang w:val="es-ES"/>
+        </w:rPr>
+      </w:pPr>
+      <w:r>
+        <w:rPr>
+          <w:rFonts w:ascii="Times New Roman" w:hAnsi="Times New Roman" w:cs="Times New Roman"/>
+          <w:sz w:val="24"/>
+          <w:szCs w:val="24"/>
+          <w:lang w:val="es-ES"/>
+        </w:rPr>
+        <w:t xml:space="preserve">-- TABLA </w:t>
+      </w:r>
+      <w:proofErr w:type="spellStart"/>
+      <w:r>
+        <w:rPr>
+          <w:rFonts w:ascii="Times New Roman" w:hAnsi="Times New Roman" w:cs="Times New Roman"/>
+          <w:sz w:val="24"/>
+          <w:szCs w:val="24"/>
+          <w:lang w:val="es-ES"/>
+        </w:rPr>
+        <w:t>elementos_pedido</w:t>
+      </w:r>
+      <w:proofErr w:type="spellEnd"/>
+    </w:p>
+    <w:p>
+      <w:pPr>
+        <w:spacing w:after="0" w:line="360" w:lineRule="auto"/>
+        <w:rPr>
+          <w:rFonts w:ascii="Times New Roman" w:hAnsi="Times New Roman" w:cs="Times New Roman"/>
+          <w:sz w:val="24"/>
+          <w:szCs w:val="24"/>
+          <w:lang w:val="es-ES"/>
+        </w:rPr>
+      </w:pPr>
+      <w:r>
+        <w:rPr>
+          <w:rFonts w:ascii="Times New Roman" w:hAnsi="Times New Roman" w:cs="Times New Roman"/>
+          <w:sz w:val="24"/>
+          <w:szCs w:val="24"/>
+          <w:lang w:val="es-ES"/>
+        </w:rPr>
+        <w:t xml:space="preserve">CREATE TABLE </w:t>
+      </w:r>
+      <w:proofErr w:type="spellStart"/>
+      <w:r>
+        <w:rPr>
+          <w:rFonts w:ascii="Times New Roman" w:hAnsi="Times New Roman" w:cs="Times New Roman"/>
+          <w:sz w:val="24"/>
+          <w:szCs w:val="24"/>
+          <w:lang w:val="es-ES"/>
+        </w:rPr>
+        <w:t>elementos_pedido</w:t>
+      </w:r>
+      <w:proofErr w:type="spellEnd"/>
+      <w:r>
+        <w:rPr>
+          <w:rFonts w:ascii="Times New Roman" w:hAnsi="Times New Roman" w:cs="Times New Roman"/>
+          <w:sz w:val="24"/>
+          <w:szCs w:val="24"/>
+          <w:lang w:val="es-ES"/>
+        </w:rPr>
+        <w:t xml:space="preserve"> (</w:t>
+      </w:r>
+    </w:p>
+    <w:p>
+      <w:pPr>
+        <w:spacing w:after="0" w:line="360" w:lineRule="auto"/>
+        <w:rPr>
+          <w:rFonts w:ascii="Times New Roman" w:hAnsi="Times New Roman" w:cs="Times New Roman"/>
+          <w:sz w:val="24"/>
+          <w:szCs w:val="24"/>
+          <w:lang w:val="en-US"/>
+        </w:rPr>
+      </w:pPr>
+      <w:r>
+        <w:rPr>
+          <w:rFonts w:ascii="Times New Roman" w:hAnsi="Times New Roman" w:cs="Times New Roman"/>
+          <w:sz w:val="24"/>
+          <w:szCs w:val="24"/>
+          <w:lang w:val="es-ES"/>
+        </w:rPr>
+        <w:t xml:space="preserve">  </w:t>
+      </w:r>
+      <w:r>
+        <w:rPr>
+          <w:rFonts w:ascii="Times New Roman" w:hAnsi="Times New Roman" w:cs="Times New Roman"/>
+          <w:sz w:val="24"/>
+          <w:szCs w:val="24"/>
+          <w:lang w:val="en-US"/>
+        </w:rPr>
+        <w:t>id INT PRIMARY KEY AUTO_INCREMENT,</w:t>
+      </w:r>
+    </w:p>
+    <w:p>
+      <w:pPr>
+        <w:spacing w:after="0" w:line="360" w:lineRule="auto"/>
+        <w:rPr>
+          <w:rFonts w:ascii="Times New Roman" w:hAnsi="Times New Roman" w:cs="Times New Roman"/>
+          <w:sz w:val="24"/>
+          <w:szCs w:val="24"/>
+          <w:lang w:val="en-US"/>
+        </w:rPr>
+      </w:pPr>
+      <w:r>
+        <w:rPr>
+          <w:rFonts w:ascii="Times New Roman" w:hAnsi="Times New Roman" w:cs="Times New Roman"/>
+          <w:sz w:val="24"/>
+          <w:szCs w:val="24"/>
+          <w:lang w:val="en-US"/>
+        </w:rPr>
+        <w:t xml:space="preserve">  </w:t>
+      </w:r>
+      <w:proofErr w:type="spellStart"/>
+      <w:r>
+        <w:rPr>
+          <w:rFonts w:ascii="Times New Roman" w:hAnsi="Times New Roman" w:cs="Times New Roman"/>
+          <w:sz w:val="24"/>
+          <w:szCs w:val="24"/>
+          <w:lang w:val="en-US"/>
+        </w:rPr>
+        <w:t>id_pedido</w:t>
+      </w:r>
+      <w:proofErr w:type="spellEnd"/>
+      <w:r>
+        <w:rPr>
+          <w:rFonts w:ascii="Times New Roman" w:hAnsi="Times New Roman" w:cs="Times New Roman"/>
+          <w:sz w:val="24"/>
+          <w:szCs w:val="24"/>
+          <w:lang w:val="en-US"/>
+        </w:rPr>
+        <w:t xml:space="preserve"> INT NOT NULL,</w:t>
+      </w:r>
+    </w:p>
+    <w:p>
+      <w:pPr>
+        <w:spacing w:after="0" w:line="360" w:lineRule="auto"/>
+        <w:rPr>
+          <w:rFonts w:ascii="Times New Roman" w:hAnsi="Times New Roman" w:cs="Times New Roman"/>
+          <w:sz w:val="24"/>
+          <w:szCs w:val="24"/>
+          <w:lang w:val="en-US"/>
+        </w:rPr>
+      </w:pPr>
+      <w:r>
+        <w:rPr>
+          <w:rFonts w:ascii="Times New Roman" w:hAnsi="Times New Roman" w:cs="Times New Roman"/>
+          <w:sz w:val="24"/>
+          <w:szCs w:val="24"/>
+          <w:lang w:val="en-US"/>
+        </w:rPr>
+        <w:t xml:space="preserve">  </w:t>
+      </w:r>
+      <w:proofErr w:type="spellStart"/>
+      <w:r>
+        <w:rPr>
+          <w:rFonts w:ascii="Times New Roman" w:hAnsi="Times New Roman" w:cs="Times New Roman"/>
+          <w:sz w:val="24"/>
+          <w:szCs w:val="24"/>
+          <w:lang w:val="en-US"/>
+        </w:rPr>
+        <w:t>id_producto</w:t>
+      </w:r>
+      <w:proofErr w:type="spellEnd"/>
+      <w:r>
+        <w:rPr>
+          <w:rFonts w:ascii="Times New Roman" w:hAnsi="Times New Roman" w:cs="Times New Roman"/>
+          <w:sz w:val="24"/>
+          <w:szCs w:val="24"/>
+          <w:lang w:val="en-US"/>
+        </w:rPr>
+        <w:t xml:space="preserve"> INT NOT NULL,</w:t>
+      </w:r>
+    </w:p>
+    <w:p>
+      <w:pPr>
+        <w:spacing w:after="0" w:line="360" w:lineRule="auto"/>
+        <w:rPr>
+          <w:rFonts w:ascii="Times New Roman" w:hAnsi="Times New Roman" w:cs="Times New Roman"/>
+          <w:sz w:val="24"/>
+          <w:szCs w:val="24"/>
+          <w:lang w:val="en-US"/>
+        </w:rPr>
+      </w:pPr>
+      <w:r>
+        <w:rPr>
+          <w:rFonts w:ascii="Times New Roman" w:hAnsi="Times New Roman" w:cs="Times New Roman"/>
+          <w:sz w:val="24"/>
+          <w:szCs w:val="24"/>
+          <w:lang w:val="en-US"/>
+        </w:rPr>
+        <w:t xml:space="preserve">  </w:t>
+      </w:r>
+      <w:proofErr w:type="spellStart"/>
+      <w:r>
+        <w:rPr>
+          <w:rFonts w:ascii="Times New Roman" w:hAnsi="Times New Roman" w:cs="Times New Roman"/>
+          <w:sz w:val="24"/>
+          <w:szCs w:val="24"/>
+          <w:lang w:val="en-US"/>
+        </w:rPr>
+        <w:t>cantidad</w:t>
+      </w:r>
+      <w:proofErr w:type="spellEnd"/>
+      <w:r>
+        <w:rPr>
+          <w:rFonts w:ascii="Times New Roman" w:hAnsi="Times New Roman" w:cs="Times New Roman"/>
+          <w:sz w:val="24"/>
+          <w:szCs w:val="24"/>
+          <w:lang w:val="en-US"/>
+        </w:rPr>
+        <w:t xml:space="preserve"> INT NOT NULL,</w:t>
+      </w:r>
+    </w:p>
+    <w:p>
+      <w:pPr>
+        <w:spacing w:after="0" w:line="360" w:lineRule="auto"/>
+        <w:rPr>
+          <w:rFonts w:ascii="Times New Roman" w:hAnsi="Times New Roman" w:cs="Times New Roman"/>
+          <w:sz w:val="24"/>
+          <w:szCs w:val="24"/>
+          <w:lang w:val="en-US"/>
+        </w:rPr>
+      </w:pPr>
+      <w:r>
+        <w:rPr>
+          <w:rFonts w:ascii="Times New Roman" w:hAnsi="Times New Roman" w:cs="Times New Roman"/>
+          <w:sz w:val="24"/>
+          <w:szCs w:val="24"/>
+          <w:lang w:val="en-US"/>
+        </w:rPr>
+        <w:t xml:space="preserve">  FOREIGN KEY (</w:t>
+      </w:r>
+      <w:proofErr w:type="spellStart"/>
+      <w:r>
+        <w:rPr>
+          <w:rFonts w:ascii="Times New Roman" w:hAnsi="Times New Roman" w:cs="Times New Roman"/>
+          <w:sz w:val="24"/>
+          <w:szCs w:val="24"/>
+          <w:lang w:val="en-US"/>
+        </w:rPr>
+        <w:t>id_pedido</w:t>
+      </w:r>
+      <w:proofErr w:type="spellEnd"/>
+      <w:r>
+        <w:rPr>
+          <w:rFonts w:ascii="Times New Roman" w:hAnsi="Times New Roman" w:cs="Times New Roman"/>
+          <w:sz w:val="24"/>
+          <w:szCs w:val="24"/>
+          <w:lang w:val="en-US"/>
+        </w:rPr>
+        <w:t xml:space="preserve">) REFERENCES </w:t>
+      </w:r>
+      <w:proofErr w:type="spellStart"/>
+      <w:r>
+        <w:rPr>
+          <w:rFonts w:ascii="Times New Roman" w:hAnsi="Times New Roman" w:cs="Times New Roman"/>
+          <w:sz w:val="24"/>
+          <w:szCs w:val="24"/>
+          <w:lang w:val="en-US"/>
+        </w:rPr>
+        <w:t>pedidos</w:t>
+      </w:r>
+      <w:proofErr w:type="spellEnd"/>
+      <w:r>
+        <w:rPr>
+          <w:rFonts w:ascii="Times New Roman" w:hAnsi="Times New Roman" w:cs="Times New Roman"/>
+          <w:sz w:val="24"/>
+          <w:szCs w:val="24"/>
+          <w:lang w:val="en-US"/>
+        </w:rPr>
+        <w:t>(id),</w:t>
+      </w:r>
+    </w:p>
+    <w:p>
+      <w:pPr>
+        <w:spacing w:after="0" w:line="360" w:lineRule="auto"/>
+        <w:rPr>
+          <w:rFonts w:ascii="Times New Roman" w:hAnsi="Times New Roman" w:cs="Times New Roman"/>
+          <w:sz w:val="24"/>
+          <w:szCs w:val="24"/>
+          <w:lang w:val="en-US"/>
+        </w:rPr>
+      </w:pPr>
+      <w:r>
+        <w:rPr>
+          <w:rFonts w:ascii="Times New Roman" w:hAnsi="Times New Roman" w:cs="Times New Roman"/>
+          <w:sz w:val="24"/>
+          <w:szCs w:val="24"/>
+          <w:lang w:val="en-US"/>
+        </w:rPr>
+        <w:t xml:space="preserve">  FOREIGN KEY (</w:t>
+      </w:r>
+      <w:proofErr w:type="spellStart"/>
+      <w:r>
+        <w:rPr>
+          <w:rFonts w:ascii="Times New Roman" w:hAnsi="Times New Roman" w:cs="Times New Roman"/>
+          <w:sz w:val="24"/>
+          <w:szCs w:val="24"/>
+          <w:lang w:val="en-US"/>
+        </w:rPr>
+        <w:t>id_producto</w:t>
+      </w:r>
+      <w:proofErr w:type="spellEnd"/>
+      <w:r>
+        <w:rPr>
+          <w:rFonts w:ascii="Times New Roman" w:hAnsi="Times New Roman" w:cs="Times New Roman"/>
+          <w:sz w:val="24"/>
+          <w:szCs w:val="24"/>
+          <w:lang w:val="en-US"/>
+        </w:rPr>
+        <w:t xml:space="preserve">) REFERENCES </w:t>
+      </w:r>
+      <w:proofErr w:type="spellStart"/>
+      <w:r>
+        <w:rPr>
+          <w:rFonts w:ascii="Times New Roman" w:hAnsi="Times New Roman" w:cs="Times New Roman"/>
+          <w:sz w:val="24"/>
+          <w:szCs w:val="24"/>
+          <w:lang w:val="en-US"/>
+        </w:rPr>
+        <w:t>productos</w:t>
+      </w:r>
+      <w:proofErr w:type="spellEnd"/>
+      <w:r>
+        <w:rPr>
+          <w:rFonts w:ascii="Times New Roman" w:hAnsi="Times New Roman" w:cs="Times New Roman"/>
+          <w:sz w:val="24"/>
+          <w:szCs w:val="24"/>
+          <w:lang w:val="en-US"/>
+        </w:rPr>
+        <w:t>(id)</w:t>
+      </w:r>
+    </w:p>
+    <w:p>
+      <w:pPr>
+        <w:spacing w:after="0" w:line="360" w:lineRule="auto"/>
+        <w:rPr>
+          <w:rFonts w:ascii="Times New Roman" w:hAnsi="Times New Roman" w:cs="Times New Roman"/>
+          <w:sz w:val="24"/>
+          <w:szCs w:val="24"/>
+          <w:lang w:val="es-ES"/>
+        </w:rPr>
+      </w:pPr>
+      <w:r>
+        <w:rPr>
+          <w:rFonts w:ascii="Times New Roman" w:hAnsi="Times New Roman" w:cs="Times New Roman"/>
+          <w:sz w:val="24"/>
+          <w:szCs w:val="24"/>
+          <w:lang w:val="es-ES"/>
+        </w:rPr>
+        <w:t>);</w:t>
+      </w:r>
+    </w:p>
+    <w:p>
+      <w:pPr>
+        <w:spacing w:after="0" w:line="360" w:lineRule="auto"/>
+        <w:rPr>
+          <w:rFonts w:ascii="Times New Roman" w:hAnsi="Times New Roman" w:cs="Times New Roman"/>
+          <w:sz w:val="24"/>
+          <w:szCs w:val="24"/>
+          <w:lang w:val="es-ES"/>
+        </w:rPr>
+      </w:pPr>
+    </w:p>
+    <w:p>
+      <w:pPr>
+        <w:spacing w:after="0" w:line="360" w:lineRule="auto"/>
+        <w:rPr>
+          <w:rFonts w:ascii="Times New Roman" w:hAnsi="Times New Roman" w:cs="Times New Roman"/>
+          <w:sz w:val="24"/>
+          <w:szCs w:val="24"/>
+          <w:lang w:val="es-ES"/>
+        </w:rPr>
+      </w:pPr>
+      <w:r>
+        <w:rPr>
+          <w:rFonts w:ascii="Times New Roman" w:hAnsi="Times New Roman" w:cs="Times New Roman"/>
+          <w:sz w:val="24"/>
+          <w:szCs w:val="24"/>
+          <w:lang w:val="es-ES"/>
+        </w:rPr>
+        <w:t>-- TABLA carritos</w:t>
+      </w:r>
+    </w:p>
+    <w:p>
+      <w:pPr>
+        <w:spacing w:after="0" w:line="360" w:lineRule="auto"/>
+        <w:rPr>
+          <w:rFonts w:ascii="Times New Roman" w:hAnsi="Times New Roman" w:cs="Times New Roman"/>
+          <w:sz w:val="24"/>
+          <w:szCs w:val="24"/>
+          <w:lang w:val="es-ES"/>
+        </w:rPr>
+      </w:pPr>
+      <w:r>
+        <w:rPr>
+          <w:rFonts w:ascii="Times New Roman" w:hAnsi="Times New Roman" w:cs="Times New Roman"/>
+          <w:sz w:val="24"/>
+          <w:szCs w:val="24"/>
+          <w:lang w:val="es-ES"/>
+        </w:rPr>
+        <w:t>CREATE TABLE carritos (</w:t>
+      </w:r>
+    </w:p>
+    <w:p>
+      <w:pPr>
+        <w:spacing w:after="0" w:line="360" w:lineRule="auto"/>
+        <w:rPr>
+          <w:rFonts w:ascii="Times New Roman" w:hAnsi="Times New Roman" w:cs="Times New Roman"/>
+          <w:sz w:val="24"/>
+          <w:szCs w:val="24"/>
+          <w:lang w:val="en-US"/>
+        </w:rPr>
+      </w:pPr>
+      <w:r>
+        <w:rPr>
+          <w:rFonts w:ascii="Times New Roman" w:hAnsi="Times New Roman" w:cs="Times New Roman"/>
+          <w:sz w:val="24"/>
+          <w:szCs w:val="24"/>
+          <w:lang w:val="es-ES"/>
+        </w:rPr>
+        <w:t xml:space="preserve">  </w:t>
+      </w:r>
+      <w:r>
+        <w:rPr>
+          <w:rFonts w:ascii="Times New Roman" w:hAnsi="Times New Roman" w:cs="Times New Roman"/>
+          <w:sz w:val="24"/>
+          <w:szCs w:val="24"/>
+          <w:lang w:val="en-US"/>
+        </w:rPr>
+        <w:t>id INT PRIMARY KEY AUTO_INCREMENT,</w:t>
+      </w:r>
+    </w:p>
+    <w:p>
+      <w:pPr>
+        <w:spacing w:after="0" w:line="360" w:lineRule="auto"/>
+        <w:rPr>
+          <w:rFonts w:ascii="Times New Roman" w:hAnsi="Times New Roman" w:cs="Times New Roman"/>
+          <w:sz w:val="24"/>
+          <w:szCs w:val="24"/>
+          <w:lang w:val="en-US"/>
+        </w:rPr>
+      </w:pPr>
+      <w:r>
+        <w:rPr>
+          <w:rFonts w:ascii="Times New Roman" w:hAnsi="Times New Roman" w:cs="Times New Roman"/>
+          <w:sz w:val="24"/>
+          <w:szCs w:val="24"/>
+          <w:lang w:val="en-US"/>
+        </w:rPr>
+        <w:t xml:space="preserve">  </w:t>
+      </w:r>
+      <w:proofErr w:type="spellStart"/>
+      <w:r>
+        <w:rPr>
+          <w:rFonts w:ascii="Times New Roman" w:hAnsi="Times New Roman" w:cs="Times New Roman"/>
+          <w:sz w:val="24"/>
+          <w:szCs w:val="24"/>
+          <w:lang w:val="en-US"/>
+        </w:rPr>
+        <w:t>id_usuario</w:t>
+      </w:r>
+      <w:proofErr w:type="spellEnd"/>
+      <w:r>
+        <w:rPr>
+          <w:rFonts w:ascii="Times New Roman" w:hAnsi="Times New Roman" w:cs="Times New Roman"/>
+          <w:sz w:val="24"/>
+          <w:szCs w:val="24"/>
+          <w:lang w:val="en-US"/>
+        </w:rPr>
+        <w:t xml:space="preserve"> INT NOT NULL,</w:t>
+      </w:r>
+    </w:p>
+    <w:p>
+      <w:pPr>
+        <w:spacing w:after="0" w:line="360" w:lineRule="auto"/>
+        <w:rPr>
+          <w:rFonts w:ascii="Times New Roman" w:hAnsi="Times New Roman" w:cs="Times New Roman"/>
+          <w:sz w:val="24"/>
+          <w:szCs w:val="24"/>
+          <w:lang w:val="en-US"/>
+        </w:rPr>
+      </w:pPr>
+      <w:r>
+        <w:rPr>
+          <w:rFonts w:ascii="Times New Roman" w:hAnsi="Times New Roman" w:cs="Times New Roman"/>
+          <w:sz w:val="24"/>
+          <w:szCs w:val="24"/>
+          <w:lang w:val="en-US"/>
+        </w:rPr>
+        <w:t xml:space="preserve">  </w:t>
+      </w:r>
+      <w:proofErr w:type="spellStart"/>
+      <w:r>
+        <w:rPr>
+          <w:rFonts w:ascii="Times New Roman" w:hAnsi="Times New Roman" w:cs="Times New Roman"/>
+          <w:sz w:val="24"/>
+          <w:szCs w:val="24"/>
+          <w:lang w:val="en-US"/>
+        </w:rPr>
+        <w:t>precio_total</w:t>
+      </w:r>
+      <w:proofErr w:type="spellEnd"/>
+      <w:r>
+        <w:rPr>
+          <w:rFonts w:ascii="Times New Roman" w:hAnsi="Times New Roman" w:cs="Times New Roman"/>
+          <w:sz w:val="24"/>
+          <w:szCs w:val="24"/>
+          <w:lang w:val="en-US"/>
+        </w:rPr>
+        <w:t xml:space="preserve"> </w:t>
+      </w:r>
+      <w:proofErr w:type="gramStart"/>
+      <w:r>
+        <w:rPr>
+          <w:rFonts w:ascii="Times New Roman" w:hAnsi="Times New Roman" w:cs="Times New Roman"/>
+          <w:sz w:val="24"/>
+          <w:szCs w:val="24"/>
+          <w:lang w:val="en-US"/>
+        </w:rPr>
+        <w:t>DECIMAL(</w:t>
+      </w:r>
+      <w:proofErr w:type="gramEnd"/>
+      <w:r>
+        <w:rPr>
+          <w:rFonts w:ascii="Times New Roman" w:hAnsi="Times New Roman" w:cs="Times New Roman"/>
+          <w:sz w:val="24"/>
+          <w:szCs w:val="24"/>
+          <w:lang w:val="en-US"/>
+        </w:rPr>
+        <w:t>10,2) NOT NULL,</w:t>
+      </w:r>
+    </w:p>
+    <w:p>
+      <w:pPr>
+        <w:spacing w:after="0" w:line="360" w:lineRule="auto"/>
+        <w:rPr>
+          <w:rFonts w:ascii="Times New Roman" w:hAnsi="Times New Roman" w:cs="Times New Roman"/>
+          <w:sz w:val="24"/>
+          <w:szCs w:val="24"/>
+          <w:lang w:val="en-US"/>
+        </w:rPr>
+      </w:pPr>
+      <w:r>
+        <w:rPr>
+          <w:rFonts w:ascii="Times New Roman" w:hAnsi="Times New Roman" w:cs="Times New Roman"/>
+          <w:sz w:val="24"/>
+          <w:szCs w:val="24"/>
+          <w:lang w:val="en-US"/>
+        </w:rPr>
+        <w:t xml:space="preserve">  </w:t>
+      </w:r>
+      <w:proofErr w:type="spellStart"/>
+      <w:r>
+        <w:rPr>
+          <w:rFonts w:ascii="Times New Roman" w:hAnsi="Times New Roman" w:cs="Times New Roman"/>
+          <w:sz w:val="24"/>
+          <w:szCs w:val="24"/>
+          <w:lang w:val="en-US"/>
+        </w:rPr>
+        <w:t>creado_en</w:t>
+      </w:r>
+      <w:proofErr w:type="spellEnd"/>
+      <w:r>
+        <w:rPr>
+          <w:rFonts w:ascii="Times New Roman" w:hAnsi="Times New Roman" w:cs="Times New Roman"/>
+          <w:sz w:val="24"/>
+          <w:szCs w:val="24"/>
+          <w:lang w:val="en-US"/>
+        </w:rPr>
+        <w:t xml:space="preserve"> TIMESTAMP NOT NULL DEFAULT CURRENT_TIMESTAMP,</w:t>
+      </w:r>
+    </w:p>
+    <w:p>
+      <w:pPr>
+        <w:spacing w:after="0" w:line="360" w:lineRule="auto"/>
+        <w:rPr>
+          <w:rFonts w:ascii="Times New Roman" w:hAnsi="Times New Roman" w:cs="Times New Roman"/>
+          <w:sz w:val="24"/>
+          <w:szCs w:val="24"/>
+          <w:lang w:val="en-US"/>
+        </w:rPr>
+      </w:pPr>
+      <w:r>
+        <w:rPr>
+          <w:rFonts w:ascii="Times New Roman" w:hAnsi="Times New Roman" w:cs="Times New Roman"/>
+          <w:sz w:val="24"/>
+          <w:szCs w:val="24"/>
+          <w:lang w:val="en-US"/>
+        </w:rPr>
+        <w:t xml:space="preserve">  FOREIGN KEY (</w:t>
+      </w:r>
+      <w:proofErr w:type="spellStart"/>
+      <w:r>
+        <w:rPr>
+          <w:rFonts w:ascii="Times New Roman" w:hAnsi="Times New Roman" w:cs="Times New Roman"/>
+          <w:sz w:val="24"/>
+          <w:szCs w:val="24"/>
+          <w:lang w:val="en-US"/>
+        </w:rPr>
+        <w:t>id_usuario</w:t>
+      </w:r>
+      <w:proofErr w:type="spellEnd"/>
+      <w:r>
+        <w:rPr>
+          <w:rFonts w:ascii="Times New Roman" w:hAnsi="Times New Roman" w:cs="Times New Roman"/>
+          <w:sz w:val="24"/>
+          <w:szCs w:val="24"/>
+          <w:lang w:val="en-US"/>
+        </w:rPr>
+        <w:t xml:space="preserve">) REFERENCES </w:t>
+      </w:r>
+      <w:proofErr w:type="spellStart"/>
+      <w:r>
+        <w:rPr>
+          <w:rFonts w:ascii="Times New Roman" w:hAnsi="Times New Roman" w:cs="Times New Roman"/>
+          <w:sz w:val="24"/>
+          <w:szCs w:val="24"/>
+          <w:lang w:val="en-US"/>
+        </w:rPr>
+        <w:t>usuarios</w:t>
+      </w:r>
+      <w:proofErr w:type="spellEnd"/>
+      <w:r>
+        <w:rPr>
+          <w:rFonts w:ascii="Times New Roman" w:hAnsi="Times New Roman" w:cs="Times New Roman"/>
+          <w:sz w:val="24"/>
+          <w:szCs w:val="24"/>
+          <w:lang w:val="en-US"/>
+        </w:rPr>
+        <w:t>(id)</w:t>
+      </w:r>
+    </w:p>
+    <w:p>
+      <w:pPr>
+        <w:spacing w:after="0" w:line="360" w:lineRule="auto"/>
+        <w:rPr>
+          <w:rFonts w:ascii="Times New Roman" w:hAnsi="Times New Roman" w:cs="Times New Roman"/>
+          <w:sz w:val="24"/>
+          <w:szCs w:val="24"/>
+          <w:lang w:val="es-ES"/>
+        </w:rPr>
+      </w:pPr>
+      <w:r>
+        <w:rPr>
+          <w:rFonts w:ascii="Times New Roman" w:hAnsi="Times New Roman" w:cs="Times New Roman"/>
+          <w:sz w:val="24"/>
+          <w:szCs w:val="24"/>
+          <w:lang w:val="es-ES"/>
+        </w:rPr>
+        <w:t>);</w:t>
+      </w:r>
+    </w:p>
+    <w:p>
+      <w:pPr>
+        <w:spacing w:after="0" w:line="360" w:lineRule="auto"/>
+        <w:rPr>
+          <w:rFonts w:ascii="Times New Roman" w:hAnsi="Times New Roman" w:cs="Times New Roman"/>
+          <w:sz w:val="24"/>
+          <w:szCs w:val="24"/>
+          <w:lang w:val="es-ES"/>
+        </w:rPr>
+      </w:pPr>
+    </w:p>
+    <w:p>
+      <w:pPr>
+        <w:spacing w:after="0" w:line="360" w:lineRule="auto"/>
+        <w:rPr>
+          <w:rFonts w:ascii="Times New Roman" w:hAnsi="Times New Roman" w:cs="Times New Roman"/>
+          <w:sz w:val="24"/>
+          <w:szCs w:val="24"/>
+          <w:lang w:val="es-ES"/>
+        </w:rPr>
+      </w:pPr>
+      <w:r>
+        <w:rPr>
+          <w:rFonts w:ascii="Times New Roman" w:hAnsi="Times New Roman" w:cs="Times New Roman"/>
+          <w:sz w:val="24"/>
+          <w:szCs w:val="24"/>
+          <w:lang w:val="es-ES"/>
+        </w:rPr>
+        <w:t xml:space="preserve">-- TABLA </w:t>
+      </w:r>
+      <w:proofErr w:type="spellStart"/>
+      <w:r>
+        <w:rPr>
+          <w:rFonts w:ascii="Times New Roman" w:hAnsi="Times New Roman" w:cs="Times New Roman"/>
+          <w:sz w:val="24"/>
+          <w:szCs w:val="24"/>
+          <w:lang w:val="es-ES"/>
+        </w:rPr>
+        <w:t>elementos_carrito</w:t>
+      </w:r>
+      <w:proofErr w:type="spellEnd"/>
+    </w:p>
+    <w:p>
+      <w:pPr>
+        <w:spacing w:after="0" w:line="360" w:lineRule="auto"/>
+        <w:rPr>
+          <w:rFonts w:ascii="Times New Roman" w:hAnsi="Times New Roman" w:cs="Times New Roman"/>
+          <w:sz w:val="24"/>
+          <w:szCs w:val="24"/>
+          <w:lang w:val="es-ES"/>
+        </w:rPr>
+      </w:pPr>
+      <w:r>
+        <w:rPr>
+          <w:rFonts w:ascii="Times New Roman" w:hAnsi="Times New Roman" w:cs="Times New Roman"/>
+          <w:sz w:val="24"/>
+          <w:szCs w:val="24"/>
+          <w:lang w:val="es-ES"/>
+        </w:rPr>
+        <w:t xml:space="preserve">CREATE TABLE </w:t>
+      </w:r>
+      <w:proofErr w:type="spellStart"/>
+      <w:r>
+        <w:rPr>
+          <w:rFonts w:ascii="Times New Roman" w:hAnsi="Times New Roman" w:cs="Times New Roman"/>
+          <w:sz w:val="24"/>
+          <w:szCs w:val="24"/>
+          <w:lang w:val="es-ES"/>
+        </w:rPr>
+        <w:t>elementos_carrito</w:t>
+      </w:r>
+      <w:proofErr w:type="spellEnd"/>
+      <w:r>
+        <w:rPr>
+          <w:rFonts w:ascii="Times New Roman" w:hAnsi="Times New Roman" w:cs="Times New Roman"/>
+          <w:sz w:val="24"/>
+          <w:szCs w:val="24"/>
+          <w:lang w:val="es-ES"/>
+        </w:rPr>
+        <w:t xml:space="preserve"> (</w:t>
+      </w:r>
+    </w:p>
+    <w:p>
+      <w:pPr>
+        <w:spacing w:after="0" w:line="360" w:lineRule="auto"/>
+        <w:rPr>
+          <w:rFonts w:ascii="Times New Roman" w:hAnsi="Times New Roman" w:cs="Times New Roman"/>
+          <w:sz w:val="24"/>
+          <w:szCs w:val="24"/>
+          <w:lang w:val="en-US"/>
+        </w:rPr>
+      </w:pPr>
+      <w:r>
+        <w:rPr>
+          <w:rFonts w:ascii="Times New Roman" w:hAnsi="Times New Roman" w:cs="Times New Roman"/>
+          <w:sz w:val="24"/>
+          <w:szCs w:val="24"/>
+          <w:lang w:val="es-ES"/>
         </w:rPr>
         <w:lastRenderedPageBreak/>
         <w:t xml:space="preserve">  </w:t>
       </w:r>
+      <w:r>
+        <w:rPr>
+          <w:rFonts w:ascii="Times New Roman" w:hAnsi="Times New Roman" w:cs="Times New Roman"/>
+          <w:sz w:val="24"/>
+          <w:szCs w:val="24"/>
+          <w:lang w:val="en-US"/>
+        </w:rPr>
+        <w:t>id INT PRIMARY KEY AUTO_INCREMENT,</w:t>
+      </w:r>
+    </w:p>
+    <w:p>
+      <w:pPr>
+        <w:spacing w:after="0" w:line="360" w:lineRule="auto"/>
+        <w:rPr>
+          <w:rFonts w:ascii="Times New Roman" w:hAnsi="Times New Roman" w:cs="Times New Roman"/>
+          <w:sz w:val="24"/>
+          <w:szCs w:val="24"/>
+          <w:lang w:val="en-US"/>
+        </w:rPr>
+      </w:pPr>
+      <w:r>
+        <w:rPr>
+          <w:rFonts w:ascii="Times New Roman" w:hAnsi="Times New Roman" w:cs="Times New Roman"/>
+          <w:sz w:val="24"/>
+          <w:szCs w:val="24"/>
+          <w:lang w:val="en-US"/>
+        </w:rPr>
+        <w:t xml:space="preserve">  </w:t>
+      </w:r>
+      <w:proofErr w:type="spellStart"/>
+      <w:r>
+        <w:rPr>
+          <w:rFonts w:ascii="Times New Roman" w:hAnsi="Times New Roman" w:cs="Times New Roman"/>
+          <w:sz w:val="24"/>
+          <w:szCs w:val="24"/>
+          <w:lang w:val="en-US"/>
+        </w:rPr>
+        <w:t>id_carrito</w:t>
+      </w:r>
+      <w:proofErr w:type="spellEnd"/>
+      <w:r>
+        <w:rPr>
+          <w:rFonts w:ascii="Times New Roman" w:hAnsi="Times New Roman" w:cs="Times New Roman"/>
+          <w:sz w:val="24"/>
+          <w:szCs w:val="24"/>
+          <w:lang w:val="en-US"/>
+        </w:rPr>
+        <w:t xml:space="preserve"> INT NOT NULL,</w:t>
+      </w:r>
+    </w:p>
+    <w:p>
+      <w:pPr>
+        <w:spacing w:after="0" w:line="360" w:lineRule="auto"/>
+        <w:rPr>
+          <w:rFonts w:ascii="Times New Roman" w:hAnsi="Times New Roman" w:cs="Times New Roman"/>
+          <w:sz w:val="24"/>
+          <w:szCs w:val="24"/>
+          <w:lang w:val="en-US"/>
+        </w:rPr>
+      </w:pPr>
+      <w:r>
+        <w:rPr>
+          <w:rFonts w:ascii="Times New Roman" w:hAnsi="Times New Roman" w:cs="Times New Roman"/>
+          <w:sz w:val="24"/>
+          <w:szCs w:val="24"/>
+          <w:lang w:val="en-US"/>
+        </w:rPr>
+        <w:t xml:space="preserve">  </w:t>
+      </w:r>
+      <w:proofErr w:type="spellStart"/>
+      <w:r>
+        <w:rPr>
+          <w:rFonts w:ascii="Times New Roman" w:hAnsi="Times New Roman" w:cs="Times New Roman"/>
+          <w:sz w:val="24"/>
+          <w:szCs w:val="24"/>
+          <w:lang w:val="en-US"/>
+        </w:rPr>
+        <w:t>id_producto</w:t>
+      </w:r>
+      <w:proofErr w:type="spellEnd"/>
+      <w:r>
+        <w:rPr>
+          <w:rFonts w:ascii="Times New Roman" w:hAnsi="Times New Roman" w:cs="Times New Roman"/>
+          <w:sz w:val="24"/>
+          <w:szCs w:val="24"/>
+          <w:lang w:val="en-US"/>
+        </w:rPr>
+        <w:t xml:space="preserve"> INT NOT NULL,</w:t>
+      </w:r>
+    </w:p>
+    <w:p>
+      <w:pPr>
+        <w:spacing w:after="0" w:line="360" w:lineRule="auto"/>
+        <w:rPr>
+          <w:rFonts w:ascii="Times New Roman" w:hAnsi="Times New Roman" w:cs="Times New Roman"/>
+          <w:sz w:val="24"/>
+          <w:szCs w:val="24"/>
+          <w:lang w:val="en-US"/>
+        </w:rPr>
+      </w:pPr>
+      <w:r>
+        <w:rPr>
+          <w:rFonts w:ascii="Times New Roman" w:hAnsi="Times New Roman" w:cs="Times New Roman"/>
+          <w:sz w:val="24"/>
+          <w:szCs w:val="24"/>
+          <w:lang w:val="en-US"/>
+        </w:rPr>
+        <w:t xml:space="preserve">  </w:t>
+      </w:r>
+      <w:proofErr w:type="spellStart"/>
+      <w:r>
+        <w:rPr>
+          <w:rFonts w:ascii="Times New Roman" w:hAnsi="Times New Roman" w:cs="Times New Roman"/>
+          <w:sz w:val="24"/>
+          <w:szCs w:val="24"/>
+          <w:lang w:val="en-US"/>
+        </w:rPr>
+        <w:t>cantidad</w:t>
+      </w:r>
+      <w:proofErr w:type="spellEnd"/>
+      <w:r>
+        <w:rPr>
+          <w:rFonts w:ascii="Times New Roman" w:hAnsi="Times New Roman" w:cs="Times New Roman"/>
+          <w:sz w:val="24"/>
+          <w:szCs w:val="24"/>
+          <w:lang w:val="en-US"/>
+        </w:rPr>
+        <w:t xml:space="preserve"> INT NOT NULL,</w:t>
+      </w:r>
+    </w:p>
+    <w:p>
+      <w:pPr>
+        <w:spacing w:after="0" w:line="360" w:lineRule="auto"/>
+        <w:rPr>
+          <w:rFonts w:ascii="Times New Roman" w:hAnsi="Times New Roman" w:cs="Times New Roman"/>
+          <w:sz w:val="24"/>
+          <w:szCs w:val="24"/>
+          <w:lang w:val="en-US"/>
+        </w:rPr>
+      </w:pPr>
+      <w:r>
+        <w:rPr>
+          <w:rFonts w:ascii="Times New Roman" w:hAnsi="Times New Roman" w:cs="Times New Roman"/>
+          <w:sz w:val="24"/>
+          <w:szCs w:val="24"/>
+          <w:lang w:val="en-US"/>
+        </w:rPr>
+        <w:t xml:space="preserve">  FOREIGN KEY (</w:t>
+      </w:r>
+      <w:proofErr w:type="spellStart"/>
+      <w:r>
+        <w:rPr>
+          <w:rFonts w:ascii="Times New Roman" w:hAnsi="Times New Roman" w:cs="Times New Roman"/>
+          <w:sz w:val="24"/>
+          <w:szCs w:val="24"/>
+          <w:lang w:val="en-US"/>
+        </w:rPr>
+        <w:t>id_carrito</w:t>
+      </w:r>
+      <w:proofErr w:type="spellEnd"/>
+      <w:r>
+        <w:rPr>
+          <w:rFonts w:ascii="Times New Roman" w:hAnsi="Times New Roman" w:cs="Times New Roman"/>
+          <w:sz w:val="24"/>
+          <w:szCs w:val="24"/>
+          <w:lang w:val="en-US"/>
+        </w:rPr>
+        <w:t xml:space="preserve">) REFERENCES </w:t>
+      </w:r>
+      <w:proofErr w:type="spellStart"/>
+      <w:r>
+        <w:rPr>
+          <w:rFonts w:ascii="Times New Roman" w:hAnsi="Times New Roman" w:cs="Times New Roman"/>
+          <w:sz w:val="24"/>
+          <w:szCs w:val="24"/>
+          <w:lang w:val="en-US"/>
+        </w:rPr>
+        <w:t>carritos</w:t>
+      </w:r>
+      <w:proofErr w:type="spellEnd"/>
+      <w:r>
+        <w:rPr>
+          <w:rFonts w:ascii="Times New Roman" w:hAnsi="Times New Roman" w:cs="Times New Roman"/>
+          <w:sz w:val="24"/>
+          <w:szCs w:val="24"/>
+          <w:lang w:val="en-US"/>
+        </w:rPr>
+        <w:t>(id),</w:t>
+      </w:r>
+    </w:p>
+    <w:p>
+      <w:pPr>
+        <w:spacing w:after="0" w:line="360" w:lineRule="auto"/>
+        <w:rPr>
+          <w:rFonts w:ascii="Times New Roman" w:hAnsi="Times New Roman" w:cs="Times New Roman"/>
+          <w:sz w:val="24"/>
+          <w:szCs w:val="24"/>
+          <w:lang w:val="en-US"/>
+        </w:rPr>
+      </w:pPr>
+      <w:r>
+        <w:rPr>
+          <w:rFonts w:ascii="Times New Roman" w:hAnsi="Times New Roman" w:cs="Times New Roman"/>
+          <w:sz w:val="24"/>
+          <w:szCs w:val="24"/>
+          <w:lang w:val="en-US"/>
+        </w:rPr>
+        <w:t xml:space="preserve">  FOREIGN KEY (</w:t>
+      </w:r>
+      <w:proofErr w:type="spellStart"/>
+      <w:r>
+        <w:rPr>
+          <w:rFonts w:ascii="Times New Roman" w:hAnsi="Times New Roman" w:cs="Times New Roman"/>
+          <w:sz w:val="24"/>
+          <w:szCs w:val="24"/>
+          <w:lang w:val="en-US"/>
+        </w:rPr>
+        <w:t>id_producto</w:t>
+      </w:r>
+      <w:proofErr w:type="spellEnd"/>
+      <w:r>
+        <w:rPr>
+          <w:rFonts w:ascii="Times New Roman" w:hAnsi="Times New Roman" w:cs="Times New Roman"/>
+          <w:sz w:val="24"/>
+          <w:szCs w:val="24"/>
+          <w:lang w:val="en-US"/>
+        </w:rPr>
+        <w:t xml:space="preserve">) REFERENCES </w:t>
+      </w:r>
+      <w:proofErr w:type="spellStart"/>
+      <w:r>
+        <w:rPr>
+          <w:rFonts w:ascii="Times New Roman" w:hAnsi="Times New Roman" w:cs="Times New Roman"/>
+          <w:sz w:val="24"/>
+          <w:szCs w:val="24"/>
+          <w:lang w:val="en-US"/>
+        </w:rPr>
+        <w:t>productos</w:t>
+      </w:r>
+      <w:proofErr w:type="spellEnd"/>
+      <w:r>
+        <w:rPr>
+          <w:rFonts w:ascii="Times New Roman" w:hAnsi="Times New Roman" w:cs="Times New Roman"/>
+          <w:sz w:val="24"/>
+          <w:szCs w:val="24"/>
+          <w:lang w:val="en-US"/>
+        </w:rPr>
+        <w:t>(id)</w:t>
+      </w:r>
+    </w:p>
+    <w:p>
+      <w:pPr>
+        <w:spacing w:after="0" w:line="360" w:lineRule="auto"/>
+        <w:rPr>
+          <w:rFonts w:ascii="Times New Roman" w:hAnsi="Times New Roman" w:cs="Times New Roman"/>
+          <w:sz w:val="24"/>
+          <w:szCs w:val="24"/>
+          <w:lang w:val="es-ES"/>
+        </w:rPr>
+      </w:pPr>
+      <w:r>
+        <w:rPr>
+          <w:rFonts w:ascii="Times New Roman" w:hAnsi="Times New Roman" w:cs="Times New Roman"/>
+          <w:sz w:val="24"/>
+          <w:szCs w:val="24"/>
+          <w:lang w:val="es-ES"/>
+        </w:rPr>
+        <w:t>);</w:t>
+      </w:r>
+    </w:p>
+    <w:p>
+      <w:pPr>
+        <w:spacing w:after="0" w:line="360" w:lineRule="auto"/>
+        <w:rPr>
+          <w:rFonts w:ascii="Times New Roman" w:hAnsi="Times New Roman" w:cs="Times New Roman"/>
+          <w:sz w:val="24"/>
+          <w:szCs w:val="24"/>
+          <w:lang w:val="es-ES"/>
+        </w:rPr>
+      </w:pPr>
+    </w:p>
+    <w:p>
+      <w:pPr>
+        <w:spacing w:after="0" w:line="360" w:lineRule="auto"/>
+        <w:rPr>
+          <w:rFonts w:ascii="Times New Roman" w:hAnsi="Times New Roman" w:cs="Times New Roman"/>
+          <w:sz w:val="24"/>
+          <w:szCs w:val="24"/>
+          <w:lang w:val="es-ES"/>
+        </w:rPr>
+      </w:pPr>
+      <w:r>
+        <w:rPr>
+          <w:rFonts w:ascii="Times New Roman" w:hAnsi="Times New Roman" w:cs="Times New Roman"/>
+          <w:sz w:val="24"/>
+          <w:szCs w:val="24"/>
+          <w:lang w:val="es-ES"/>
+        </w:rPr>
+        <w:t>-- TABLA opiniones</w:t>
+      </w:r>
+    </w:p>
+    <w:p>
+      <w:pPr>
+        <w:spacing w:after="0" w:line="360" w:lineRule="auto"/>
+        <w:rPr>
+          <w:rFonts w:ascii="Times New Roman" w:hAnsi="Times New Roman" w:cs="Times New Roman"/>
+          <w:sz w:val="24"/>
+          <w:szCs w:val="24"/>
+          <w:lang w:val="es-ES"/>
+        </w:rPr>
+      </w:pPr>
+      <w:r>
+        <w:rPr>
+          <w:rFonts w:ascii="Times New Roman" w:hAnsi="Times New Roman" w:cs="Times New Roman"/>
+          <w:sz w:val="24"/>
+          <w:szCs w:val="24"/>
+          <w:lang w:val="es-ES"/>
+        </w:rPr>
+        <w:t>CREATE TABLE opiniones (</w:t>
+      </w:r>
+    </w:p>
+    <w:p>
+      <w:pPr>
+        <w:spacing w:after="0" w:line="360" w:lineRule="auto"/>
+        <w:rPr>
+          <w:rFonts w:ascii="Times New Roman" w:hAnsi="Times New Roman" w:cs="Times New Roman"/>
+          <w:sz w:val="24"/>
+          <w:szCs w:val="24"/>
+          <w:lang w:val="en-US"/>
+        </w:rPr>
+      </w:pPr>
+      <w:r>
+        <w:rPr>
+          <w:rFonts w:ascii="Times New Roman" w:hAnsi="Times New Roman" w:cs="Times New Roman"/>
+          <w:sz w:val="24"/>
+          <w:szCs w:val="24"/>
+          <w:lang w:val="es-ES"/>
+        </w:rPr>
+        <w:t xml:space="preserve">  </w:t>
+      </w:r>
+      <w:r>
+        <w:rPr>
+          <w:rFonts w:ascii="Times New Roman" w:hAnsi="Times New Roman" w:cs="Times New Roman"/>
+          <w:sz w:val="24"/>
+          <w:szCs w:val="24"/>
+          <w:lang w:val="en-US"/>
+        </w:rPr>
+        <w:t>id INT PRIMARY KEY AUTO_INCREMENT,</w:t>
+      </w:r>
+    </w:p>
+    <w:p>
+      <w:pPr>
+        <w:spacing w:after="0" w:line="360" w:lineRule="auto"/>
+        <w:rPr>
+          <w:rFonts w:ascii="Times New Roman" w:hAnsi="Times New Roman" w:cs="Times New Roman"/>
+          <w:sz w:val="24"/>
+          <w:szCs w:val="24"/>
+          <w:lang w:val="en-US"/>
+        </w:rPr>
+      </w:pPr>
+      <w:r>
+        <w:rPr>
+          <w:rFonts w:ascii="Times New Roman" w:hAnsi="Times New Roman" w:cs="Times New Roman"/>
+          <w:sz w:val="24"/>
+          <w:szCs w:val="24"/>
+          <w:lang w:val="en-US"/>
+        </w:rPr>
+        <w:t xml:space="preserve">  </w:t>
+      </w:r>
+      <w:proofErr w:type="spellStart"/>
+      <w:r>
+        <w:rPr>
+          <w:rFonts w:ascii="Times New Roman" w:hAnsi="Times New Roman" w:cs="Times New Roman"/>
+          <w:sz w:val="24"/>
+          <w:szCs w:val="24"/>
+          <w:lang w:val="en-US"/>
+        </w:rPr>
+        <w:t>id_usuario</w:t>
+      </w:r>
+      <w:proofErr w:type="spellEnd"/>
+      <w:r>
+        <w:rPr>
+          <w:rFonts w:ascii="Times New Roman" w:hAnsi="Times New Roman" w:cs="Times New Roman"/>
+          <w:sz w:val="24"/>
+          <w:szCs w:val="24"/>
+          <w:lang w:val="en-US"/>
+        </w:rPr>
+        <w:t xml:space="preserve"> INT NOT NULL,</w:t>
+      </w:r>
+    </w:p>
+    <w:p>
+      <w:pPr>
+        <w:spacing w:after="0" w:line="360" w:lineRule="auto"/>
+        <w:rPr>
+          <w:rFonts w:ascii="Times New Roman" w:hAnsi="Times New Roman" w:cs="Times New Roman"/>
+          <w:sz w:val="24"/>
+          <w:szCs w:val="24"/>
+          <w:lang w:val="en-US"/>
+        </w:rPr>
+      </w:pPr>
+      <w:r>
+        <w:rPr>
+          <w:rFonts w:ascii="Times New Roman" w:hAnsi="Times New Roman" w:cs="Times New Roman"/>
+          <w:sz w:val="24"/>
+          <w:szCs w:val="24"/>
+          <w:lang w:val="en-US"/>
+        </w:rPr>
+        <w:t xml:space="preserve">  </w:t>
+      </w:r>
+      <w:proofErr w:type="spellStart"/>
+      <w:r>
+        <w:rPr>
+          <w:rFonts w:ascii="Times New Roman" w:hAnsi="Times New Roman" w:cs="Times New Roman"/>
+          <w:sz w:val="24"/>
+          <w:szCs w:val="24"/>
+          <w:lang w:val="en-US"/>
+        </w:rPr>
+        <w:t>id_producto</w:t>
+      </w:r>
+      <w:proofErr w:type="spellEnd"/>
+      <w:r>
+        <w:rPr>
+          <w:rFonts w:ascii="Times New Roman" w:hAnsi="Times New Roman" w:cs="Times New Roman"/>
+          <w:sz w:val="24"/>
+          <w:szCs w:val="24"/>
+          <w:lang w:val="en-US"/>
+        </w:rPr>
+        <w:t xml:space="preserve"> INT NOT NULL,</w:t>
+      </w:r>
+    </w:p>
+    <w:p>
+      <w:pPr>
+        <w:spacing w:after="0" w:line="360" w:lineRule="auto"/>
+        <w:rPr>
+          <w:rFonts w:ascii="Times New Roman" w:hAnsi="Times New Roman" w:cs="Times New Roman"/>
+          <w:sz w:val="24"/>
+          <w:szCs w:val="24"/>
+          <w:lang w:val="en-US"/>
+        </w:rPr>
+      </w:pPr>
+      <w:r>
+        <w:rPr>
+          <w:rFonts w:ascii="Times New Roman" w:hAnsi="Times New Roman" w:cs="Times New Roman"/>
+          <w:sz w:val="24"/>
+          <w:szCs w:val="24"/>
+          <w:lang w:val="en-US"/>
+        </w:rPr>
+        <w:t xml:space="preserve">  </w:t>
+      </w:r>
+      <w:proofErr w:type="spellStart"/>
+      <w:r>
+        <w:rPr>
+          <w:rFonts w:ascii="Times New Roman" w:hAnsi="Times New Roman" w:cs="Times New Roman"/>
+          <w:sz w:val="24"/>
+          <w:szCs w:val="24"/>
+          <w:lang w:val="en-US"/>
+        </w:rPr>
+        <w:t>calificación</w:t>
+      </w:r>
+      <w:proofErr w:type="spellEnd"/>
+      <w:r>
+        <w:rPr>
+          <w:rFonts w:ascii="Times New Roman" w:hAnsi="Times New Roman" w:cs="Times New Roman"/>
+          <w:sz w:val="24"/>
+          <w:szCs w:val="24"/>
+          <w:lang w:val="en-US"/>
+        </w:rPr>
+        <w:t xml:space="preserve"> INT NOT NULL,</w:t>
+      </w:r>
+    </w:p>
+    <w:p>
+      <w:pPr>
+        <w:spacing w:after="0" w:line="360" w:lineRule="auto"/>
+        <w:rPr>
+          <w:rFonts w:ascii="Times New Roman" w:hAnsi="Times New Roman" w:cs="Times New Roman"/>
+          <w:sz w:val="24"/>
+          <w:szCs w:val="24"/>
+          <w:lang w:val="en-US"/>
+        </w:rPr>
+      </w:pPr>
+      <w:r>
+        <w:rPr>
+          <w:rFonts w:ascii="Times New Roman" w:hAnsi="Times New Roman" w:cs="Times New Roman"/>
+          <w:sz w:val="24"/>
+          <w:szCs w:val="24"/>
+          <w:lang w:val="en-US"/>
+        </w:rPr>
+        <w:t xml:space="preserve">  </w:t>
+      </w:r>
+      <w:proofErr w:type="spellStart"/>
+      <w:r>
+        <w:rPr>
+          <w:rFonts w:ascii="Times New Roman" w:hAnsi="Times New Roman" w:cs="Times New Roman"/>
+          <w:sz w:val="24"/>
+          <w:szCs w:val="24"/>
+          <w:lang w:val="en-US"/>
+        </w:rPr>
+        <w:t>comentario</w:t>
+      </w:r>
+      <w:proofErr w:type="spellEnd"/>
+      <w:r>
+        <w:rPr>
+          <w:rFonts w:ascii="Times New Roman" w:hAnsi="Times New Roman" w:cs="Times New Roman"/>
+          <w:sz w:val="24"/>
+          <w:szCs w:val="24"/>
+          <w:lang w:val="en-US"/>
+        </w:rPr>
+        <w:t xml:space="preserve"> TEXT,</w:t>
+      </w:r>
+    </w:p>
+    <w:p>
+      <w:pPr>
+        <w:spacing w:after="0" w:line="360" w:lineRule="auto"/>
+        <w:rPr>
+          <w:rFonts w:ascii="Times New Roman" w:hAnsi="Times New Roman" w:cs="Times New Roman"/>
+          <w:sz w:val="24"/>
+          <w:szCs w:val="24"/>
+          <w:lang w:val="en-US"/>
+        </w:rPr>
+      </w:pPr>
+      <w:r>
+        <w:rPr>
+          <w:rFonts w:ascii="Times New Roman" w:hAnsi="Times New Roman" w:cs="Times New Roman"/>
+          <w:sz w:val="24"/>
+          <w:szCs w:val="24"/>
+          <w:lang w:val="en-US"/>
+        </w:rPr>
+        <w:t xml:space="preserve">  </w:t>
+      </w:r>
       <w:proofErr w:type="spellStart"/>
       <w:r>
         <w:rPr>
@@ -1997,6 +3767,66 @@
           <w:szCs w:val="24"/>
           <w:lang w:val="en-US"/>
         </w:rPr>
+        <w:t>(id),</w:t>
+      </w:r>
+    </w:p>
+    <w:p>
+      <w:pPr>
+        <w:spacing w:after="0" w:line="360" w:lineRule="auto"/>
+        <w:rPr>
+          <w:rFonts w:ascii="Times New Roman" w:hAnsi="Times New Roman" w:cs="Times New Roman"/>
+          <w:sz w:val="24"/>
+          <w:szCs w:val="24"/>
+          <w:lang w:val="en-US"/>
+        </w:rPr>
+      </w:pPr>
+      <w:r>
+        <w:rPr>
+          <w:rFonts w:ascii="Times New Roman" w:hAnsi="Times New Roman" w:cs="Times New Roman"/>
+          <w:sz w:val="24"/>
+          <w:szCs w:val="24"/>
+          <w:lang w:val="en-US"/>
+        </w:rPr>
+        <w:t xml:space="preserve">  FOREIGN KEY (</w:t>
+      </w:r>
+      <w:proofErr w:type="spellStart"/>
+      <w:r>
+        <w:rPr>
+          <w:rFonts w:ascii="Times New Roman" w:hAnsi="Times New Roman" w:cs="Times New Roman"/>
+          <w:sz w:val="24"/>
+          <w:szCs w:val="24"/>
+          <w:lang w:val="en-US"/>
+        </w:rPr>
+        <w:t>id_producto</w:t>
+      </w:r>
+      <w:proofErr w:type="spellEnd"/>
+      <w:r>
+        <w:rPr>
+          <w:rFonts w:ascii="Times New Roman" w:hAnsi="Times New Roman" w:cs="Times New Roman"/>
+          <w:sz w:val="24"/>
+          <w:szCs w:val="24"/>
+          <w:lang w:val="en-US"/>
+        </w:rPr>
+        <w:t xml:space="preserve">) REFERENCES </w:t>
+      </w:r>
+      <w:proofErr w:type="spellStart"/>
+      <w:r>
+        <w:rPr>
+          <w:rFonts w:ascii="Times New Roman" w:hAnsi="Times New Roman" w:cs="Times New Roman"/>
+          <w:sz w:val="24"/>
+          <w:szCs w:val="24"/>
+          <w:lang w:val="en-US"/>
+        </w:rPr>
+        <w:t>productos</w:t>
+      </w:r>
+      <w:proofErr w:type="spellEnd"/>
+      <w:r>
+        <w:rPr>
+          <w:rFonts w:ascii="Times New Roman" w:hAnsi="Times New Roman" w:cs="Times New Roman"/>
+          <w:sz w:val="24"/>
+          <w:szCs w:val="24"/>
+          <w:lang w:val="en-US"/>
+        </w:rPr>
         <w:t>(id)</w:t>
       </w:r>
     </w:p>
@@ -2058,7 +3888,7 @@
           <w:szCs w:val="24"/>
           <w:lang w:val="es-ES"/>
         </w:rPr>
-        <w:t>elementos_pedido</w:t>
+        <w:t>listas_de_deseos</w:t>
       </w:r>
       <w:proofErr w:type="spellEnd"/>
     </w:p>
@@ -2089,7 +3919,7 @@
           <w:szCs w:val="24"/>
           <w:lang w:val="es-ES"/>
         </w:rPr>
-        <w:t>elementos_pedido</w:t>
+        <w:t>listas_de_deseos</w:t>
       </w:r>
       <w:proofErr w:type="spellEnd"/>
       <w:r>
@@ -2158,6 +3988,365 @@
           <w:szCs w:val="24"/>
           <w:lang w:val="en-US"/>
         </w:rPr>
+        <w:t>id_usuario</w:t>
+      </w:r>
+      <w:proofErr w:type="spellEnd"/>
+      <w:r>
+        <w:rPr>
+          <w:rFonts w:ascii="Times New Roman" w:hAnsi="Times New Roman" w:cs="Times New Roman"/>
+          <w:sz w:val="24"/>
+          <w:szCs w:val="24"/>
+          <w:lang w:val="en-US"/>
+        </w:rPr>
+        <w:t xml:space="preserve"> INT NOT NULL,</w:t>
+      </w:r>
+    </w:p>
+    <w:p>
+      <w:pPr>
+        <w:spacing w:after="0" w:line="360" w:lineRule="auto"/>
+        <w:rPr>
+          <w:rFonts w:ascii="Times New Roman" w:hAnsi="Times New Roman" w:cs="Times New Roman"/>
+          <w:sz w:val="24"/>
+          <w:szCs w:val="24"/>
+          <w:lang w:val="en-US"/>
+        </w:rPr>
+      </w:pPr>
+      <w:r>
+        <w:rPr>
+          <w:rFonts w:ascii="Times New Roman" w:hAnsi="Times New Roman" w:cs="Times New Roman"/>
+          <w:sz w:val="24"/>
+          <w:szCs w:val="24"/>
+          <w:lang w:val="en-US"/>
+        </w:rPr>
+        <w:t xml:space="preserve">  </w:t>
+      </w:r>
+      <w:proofErr w:type="spellStart"/>
+      <w:r>
+        <w:rPr>
+          <w:rFonts w:ascii="Times New Roman" w:hAnsi="Times New Roman" w:cs="Times New Roman"/>
+          <w:sz w:val="24"/>
+          <w:szCs w:val="24"/>
+          <w:lang w:val="en-US"/>
+        </w:rPr>
+        <w:t>id_producto</w:t>
+      </w:r>
+      <w:proofErr w:type="spellEnd"/>
+      <w:r>
+        <w:rPr>
+          <w:rFonts w:ascii="Times New Roman" w:hAnsi="Times New Roman" w:cs="Times New Roman"/>
+          <w:sz w:val="24"/>
+          <w:szCs w:val="24"/>
+          <w:lang w:val="en-US"/>
+        </w:rPr>
+        <w:t xml:space="preserve"> INT NOT NULL,</w:t>
+      </w:r>
+    </w:p>
+    <w:p>
+      <w:pPr>
+        <w:spacing w:after="0" w:line="360" w:lineRule="auto"/>
+        <w:rPr>
+          <w:rFonts w:ascii="Times New Roman" w:hAnsi="Times New Roman" w:cs="Times New Roman"/>
+          <w:sz w:val="24"/>
+          <w:szCs w:val="24"/>
+          <w:lang w:val="en-US"/>
+        </w:rPr>
+      </w:pPr>
+      <w:r>
+        <w:rPr>
+          <w:rFonts w:ascii="Times New Roman" w:hAnsi="Times New Roman" w:cs="Times New Roman"/>
+          <w:sz w:val="24"/>
+          <w:szCs w:val="24"/>
+          <w:lang w:val="en-US"/>
+        </w:rPr>
+        <w:t xml:space="preserve">  </w:t>
+      </w:r>
+      <w:proofErr w:type="spellStart"/>
+      <w:r>
+        <w:rPr>
+          <w:rFonts w:ascii="Times New Roman" w:hAnsi="Times New Roman" w:cs="Times New Roman"/>
+          <w:sz w:val="24"/>
+          <w:szCs w:val="24"/>
+          <w:lang w:val="en-US"/>
+        </w:rPr>
+        <w:t>creado_en</w:t>
+      </w:r>
+      <w:proofErr w:type="spellEnd"/>
+      <w:r>
+        <w:rPr>
+          <w:rFonts w:ascii="Times New Roman" w:hAnsi="Times New Roman" w:cs="Times New Roman"/>
+          <w:sz w:val="24"/>
+          <w:szCs w:val="24"/>
+          <w:lang w:val="en-US"/>
+        </w:rPr>
+        <w:t xml:space="preserve"> TIMESTAMP NOT NULL DEFAULT CURRENT_TIMESTAMP,</w:t>
+      </w:r>
+    </w:p>
+    <w:p>
+      <w:pPr>
+        <w:spacing w:after="0" w:line="360" w:lineRule="auto"/>
+        <w:rPr>
+          <w:rFonts w:ascii="Times New Roman" w:hAnsi="Times New Roman" w:cs="Times New Roman"/>
+          <w:sz w:val="24"/>
+          <w:szCs w:val="24"/>
+          <w:lang w:val="en-US"/>
+        </w:rPr>
+      </w:pPr>
+      <w:r>
+        <w:rPr>
+          <w:rFonts w:ascii="Times New Roman" w:hAnsi="Times New Roman" w:cs="Times New Roman"/>
+          <w:sz w:val="24"/>
+          <w:szCs w:val="24"/>
+          <w:lang w:val="en-US"/>
+        </w:rPr>
+        <w:t xml:space="preserve">  </w:t>
+      </w:r>
+      <w:r>
+        <w:rPr>
+          <w:rFonts w:ascii="Times New Roman" w:hAnsi="Times New Roman" w:cs="Times New Roman"/>
+          <w:sz w:val="24"/>
+          <w:szCs w:val="24"/>
+          <w:lang w:val="en-US"/>
+        </w:rPr>
+        <w:t>FOREIGN KEY (</w:t>
+      </w:r>
+      <w:proofErr w:type="spellStart"/>
+      <w:r>
+        <w:rPr>
+          <w:rFonts w:ascii="Times New Roman" w:hAnsi="Times New Roman" w:cs="Times New Roman"/>
+          <w:sz w:val="24"/>
+          <w:szCs w:val="24"/>
+          <w:lang w:val="en-US"/>
+        </w:rPr>
+        <w:t>id_usuario</w:t>
+      </w:r>
+      <w:proofErr w:type="spellEnd"/>
+      <w:r>
+        <w:rPr>
+          <w:rFonts w:ascii="Times New Roman" w:hAnsi="Times New Roman" w:cs="Times New Roman"/>
+          <w:sz w:val="24"/>
+          <w:szCs w:val="24"/>
+          <w:lang w:val="en-US"/>
+        </w:rPr>
+        <w:t xml:space="preserve">) REFERENCES </w:t>
+      </w:r>
+      <w:proofErr w:type="spellStart"/>
+      <w:r>
+        <w:rPr>
+          <w:rFonts w:ascii="Times New Roman" w:hAnsi="Times New Roman" w:cs="Times New Roman"/>
+          <w:sz w:val="24"/>
+          <w:szCs w:val="24"/>
+          <w:lang w:val="en-US"/>
+        </w:rPr>
+        <w:t>usuarios</w:t>
+      </w:r>
+      <w:proofErr w:type="spellEnd"/>
+      <w:r>
+        <w:rPr>
+          <w:rFonts w:ascii="Times New Roman" w:hAnsi="Times New Roman" w:cs="Times New Roman"/>
+          <w:sz w:val="24"/>
+          <w:szCs w:val="24"/>
+          <w:lang w:val="en-US"/>
+        </w:rPr>
+        <w:t>(id),</w:t>
+      </w:r>
+    </w:p>
+    <w:p>
+      <w:pPr>
+        <w:spacing w:after="0" w:line="360" w:lineRule="auto"/>
+        <w:rPr>
+          <w:rFonts w:ascii="Times New Roman" w:hAnsi="Times New Roman" w:cs="Times New Roman"/>
+          <w:sz w:val="24"/>
+          <w:szCs w:val="24"/>
+          <w:lang w:val="en-US"/>
+        </w:rPr>
+      </w:pPr>
+      <w:r>
+        <w:rPr>
+          <w:rFonts w:ascii="Times New Roman" w:hAnsi="Times New Roman" w:cs="Times New Roman"/>
+          <w:sz w:val="24"/>
+          <w:szCs w:val="24"/>
+          <w:lang w:val="en-US"/>
+        </w:rPr>
+        <w:t xml:space="preserve">  </w:t>
+      </w:r>
+      <w:r>
+        <w:rPr>
+          <w:rFonts w:ascii="Times New Roman" w:hAnsi="Times New Roman" w:cs="Times New Roman"/>
+          <w:sz w:val="24"/>
+          <w:szCs w:val="24"/>
+          <w:lang w:val="en-US"/>
+        </w:rPr>
+        <w:t>FOREIGN KEY (</w:t>
+      </w:r>
+      <w:proofErr w:type="spellStart"/>
+      <w:r>
+        <w:rPr>
+          <w:rFonts w:ascii="Times New Roman" w:hAnsi="Times New Roman" w:cs="Times New Roman"/>
+          <w:sz w:val="24"/>
+          <w:szCs w:val="24"/>
+          <w:lang w:val="en-US"/>
+        </w:rPr>
+        <w:t>id_producto</w:t>
+      </w:r>
+      <w:proofErr w:type="spellEnd"/>
+      <w:r>
+        <w:rPr>
+          <w:rFonts w:ascii="Times New Roman" w:hAnsi="Times New Roman" w:cs="Times New Roman"/>
+          <w:sz w:val="24"/>
+          <w:szCs w:val="24"/>
+          <w:lang w:val="en-US"/>
+        </w:rPr>
+        <w:t xml:space="preserve">) REFERENCES </w:t>
+      </w:r>
+      <w:proofErr w:type="spellStart"/>
+      <w:r>
+        <w:rPr>
+          <w:rFonts w:ascii="Times New Roman" w:hAnsi="Times New Roman" w:cs="Times New Roman"/>
+          <w:sz w:val="24"/>
+          <w:szCs w:val="24"/>
+          <w:lang w:val="en-US"/>
+        </w:rPr>
+        <w:t>productos</w:t>
+      </w:r>
+      <w:proofErr w:type="spellEnd"/>
+      <w:r>
+        <w:rPr>
+          <w:rFonts w:ascii="Times New Roman" w:hAnsi="Times New Roman" w:cs="Times New Roman"/>
+          <w:sz w:val="24"/>
+          <w:szCs w:val="24"/>
+          <w:lang w:val="en-US"/>
+        </w:rPr>
+        <w:t xml:space="preserve">(id)  </w:t>
+      </w:r>
+    </w:p>
+    <w:p>
+      <w:pPr>
+        <w:spacing w:after="0" w:line="360" w:lineRule="auto"/>
+        <w:rPr>
+          <w:rFonts w:ascii="Times New Roman" w:hAnsi="Times New Roman" w:cs="Times New Roman"/>
+          <w:sz w:val="24"/>
+          <w:szCs w:val="24"/>
+          <w:lang w:val="es-ES"/>
+        </w:rPr>
+      </w:pPr>
+      <w:r>
+        <w:rPr>
+          <w:rFonts w:ascii="Times New Roman" w:hAnsi="Times New Roman" w:cs="Times New Roman"/>
+          <w:sz w:val="24"/>
+          <w:szCs w:val="24"/>
+          <w:lang w:val="es-ES"/>
+        </w:rPr>
+        <w:t>);</w:t>
+      </w:r>
+    </w:p>
+    <w:p>
+      <w:pPr>
+        <w:spacing w:after="0" w:line="360" w:lineRule="auto"/>
+        <w:rPr>
+          <w:rFonts w:ascii="Times New Roman" w:hAnsi="Times New Roman" w:cs="Times New Roman"/>
+          <w:sz w:val="24"/>
+          <w:szCs w:val="24"/>
+          <w:lang w:val="es-ES"/>
+        </w:rPr>
+      </w:pPr>
+    </w:p>
+    <w:p>
+      <w:pPr>
+        <w:spacing w:after="0" w:line="360" w:lineRule="auto"/>
+        <w:rPr>
+          <w:rFonts w:ascii="Times New Roman" w:hAnsi="Times New Roman" w:cs="Times New Roman"/>
+          <w:sz w:val="24"/>
+          <w:szCs w:val="24"/>
+          <w:lang w:val="es-ES"/>
+        </w:rPr>
+      </w:pPr>
+      <w:r>
+        <w:rPr>
+          <w:rFonts w:ascii="Times New Roman" w:hAnsi="Times New Roman" w:cs="Times New Roman"/>
+          <w:sz w:val="24"/>
+          <w:szCs w:val="24"/>
+          <w:lang w:val="es-ES"/>
+        </w:rPr>
+        <w:t>-- TABLA pagos</w:t>
+      </w:r>
+    </w:p>
+    <w:p>
+      <w:pPr>
+        <w:spacing w:after="0" w:line="360" w:lineRule="auto"/>
+        <w:rPr>
+          <w:rFonts w:ascii="Times New Roman" w:hAnsi="Times New Roman" w:cs="Times New Roman"/>
+          <w:sz w:val="24"/>
+          <w:szCs w:val="24"/>
+          <w:lang w:val="es-ES"/>
+        </w:rPr>
+      </w:pPr>
+      <w:r>
+        <w:rPr>
+          <w:rFonts w:ascii="Times New Roman" w:hAnsi="Times New Roman" w:cs="Times New Roman"/>
+          <w:sz w:val="24"/>
+          <w:szCs w:val="24"/>
+          <w:lang w:val="es-ES"/>
+        </w:rPr>
+        <w:lastRenderedPageBreak/>
+        <w:t>CREATE TABLE pagos (</w:t>
+      </w:r>
+    </w:p>
+    <w:p>
+      <w:pPr>
+        <w:spacing w:after="0" w:line="360" w:lineRule="auto"/>
+        <w:rPr>
+          <w:rFonts w:ascii="Times New Roman" w:hAnsi="Times New Roman" w:cs="Times New Roman"/>
+          <w:sz w:val="24"/>
+          <w:szCs w:val="24"/>
+          <w:lang w:val="en-US"/>
+        </w:rPr>
+      </w:pPr>
+      <w:r>
+        <w:rPr>
+          <w:rFonts w:ascii="Times New Roman" w:hAnsi="Times New Roman" w:cs="Times New Roman"/>
+          <w:sz w:val="24"/>
+          <w:szCs w:val="24"/>
+          <w:lang w:val="es-ES"/>
+        </w:rPr>
+        <w:t xml:space="preserve">  </w:t>
+      </w:r>
+      <w:r>
+        <w:rPr>
+          <w:rFonts w:ascii="Times New Roman" w:hAnsi="Times New Roman" w:cs="Times New Roman"/>
+          <w:sz w:val="24"/>
+          <w:szCs w:val="24"/>
+          <w:lang w:val="en-US"/>
+        </w:rPr>
+        <w:t>id INT PRIMARY KEY AUTO_INCREMENT,</w:t>
+      </w:r>
+    </w:p>
+    <w:p>
+      <w:pPr>
+        <w:spacing w:after="0" w:line="360" w:lineRule="auto"/>
+        <w:rPr>
+          <w:rFonts w:ascii="Times New Roman" w:hAnsi="Times New Roman" w:cs="Times New Roman"/>
+          <w:sz w:val="24"/>
+          <w:szCs w:val="24"/>
+          <w:lang w:val="en-US"/>
+        </w:rPr>
+      </w:pPr>
+      <w:r>
+        <w:rPr>
+          <w:rFonts w:ascii="Times New Roman" w:hAnsi="Times New Roman" w:cs="Times New Roman"/>
+          <w:sz w:val="24"/>
+          <w:szCs w:val="24"/>
+          <w:lang w:val="en-US"/>
+        </w:rPr>
+        <w:t xml:space="preserve">  </w:t>
+      </w:r>
+      <w:proofErr w:type="spellStart"/>
+      <w:r>
+        <w:rPr>
+          <w:rFonts w:ascii="Times New Roman" w:hAnsi="Times New Roman" w:cs="Times New Roman"/>
+          <w:sz w:val="24"/>
+          <w:szCs w:val="24"/>
+          <w:lang w:val="en-US"/>
+        </w:rPr>
         <w:t>id_pedido</w:t>
       </w:r>
       <w:proofErr w:type="spellEnd"/>
@@ -2178,7 +4367,7 @@
           <w:rFonts w:ascii="Times New Roman" w:hAnsi="Times New Roman" w:cs="Times New Roman"/>
           <w:sz w:val="24"/>
           <w:szCs w:val="24"/>
-          <w:lang w:val="en-US"/>
+          <w:lang w:val="es-ES"/>
         </w:rPr>
       </w:pPr>
       <w:r>
@@ -2190,43 +4379,52 @@
         </w:rPr>
         <w:t xml:space="preserve">  </w:t>
       </w:r>
-      <w:proofErr w:type="spellStart"/>
-      <w:r>
-        <w:rPr>
-          <w:rFonts w:ascii="Times New Roman" w:hAnsi="Times New Roman" w:cs="Times New Roman"/>
-          <w:sz w:val="24"/>
-          <w:szCs w:val="24"/>
-          <w:lang w:val="en-US"/>
-        </w:rPr>
-        <w:t>id_producto</w:t>
-      </w:r>
-      <w:proofErr w:type="spellEnd"/>
-      <w:r>
-        <w:rPr>
-          <w:rFonts w:ascii="Times New Roman" w:hAnsi="Times New Roman" w:cs="Times New Roman"/>
-          <w:sz w:val="24"/>
-          <w:szCs w:val="24"/>
-          <w:lang w:val="en-US"/>
-        </w:rPr>
-        <w:t xml:space="preserve"> INT NOT NULL,</w:t>
-      </w:r>
-    </w:p>
-    <w:p>
-      <w:pPr>
-        <w:spacing w:after="0" w:line="360" w:lineRule="auto"/>
-        <w:rPr>
-          <w:rFonts w:ascii="Times New Roman" w:hAnsi="Times New Roman" w:cs="Times New Roman"/>
-          <w:sz w:val="24"/>
-          <w:szCs w:val="24"/>
-          <w:lang w:val="en-US"/>
-        </w:rPr>
-      </w:pPr>
-      <w:r>
-        <w:rPr>
-          <w:rFonts w:ascii="Times New Roman" w:hAnsi="Times New Roman" w:cs="Times New Roman"/>
-          <w:sz w:val="24"/>
-          <w:szCs w:val="24"/>
-          <w:lang w:val="en-US"/>
+      <w:r>
+        <w:rPr>
+          <w:rFonts w:ascii="Times New Roman" w:hAnsi="Times New Roman" w:cs="Times New Roman"/>
+          <w:sz w:val="24"/>
+          <w:szCs w:val="24"/>
+          <w:lang w:val="es-ES"/>
+        </w:rPr>
+        <w:t xml:space="preserve">cantidad </w:t>
+      </w:r>
+      <w:proofErr w:type="gramStart"/>
+      <w:r>
+        <w:rPr>
+          <w:rFonts w:ascii="Times New Roman" w:hAnsi="Times New Roman" w:cs="Times New Roman"/>
+          <w:sz w:val="24"/>
+          <w:szCs w:val="24"/>
+          <w:lang w:val="es-ES"/>
+        </w:rPr>
+        <w:t>DECIMAL(</w:t>
+      </w:r>
+      <w:proofErr w:type="gramEnd"/>
+      <w:r>
+        <w:rPr>
+          <w:rFonts w:ascii="Times New Roman" w:hAnsi="Times New Roman" w:cs="Times New Roman"/>
+          <w:sz w:val="24"/>
+          <w:szCs w:val="24"/>
+          <w:lang w:val="es-ES"/>
+        </w:rPr>
+        <w:t>10,2) NOT NULL,</w:t>
+      </w:r>
+    </w:p>
+    <w:p>
+      <w:pPr>
+        <w:spacing w:after="0" w:line="360" w:lineRule="auto"/>
+        <w:rPr>
+          <w:rFonts w:ascii="Times New Roman" w:hAnsi="Times New Roman" w:cs="Times New Roman"/>
+          <w:sz w:val="24"/>
+          <w:szCs w:val="24"/>
+          <w:lang w:val="es-ES"/>
+        </w:rPr>
+      </w:pPr>
+      <w:r>
+        <w:rPr>
+          <w:rFonts w:ascii="Times New Roman" w:hAnsi="Times New Roman" w:cs="Times New Roman"/>
+          <w:sz w:val="24"/>
+          <w:szCs w:val="24"/>
+          <w:lang w:val="es-ES"/>
         </w:rPr>
         <w:t xml:space="preserve">  </w:t>
       </w:r>
@@ -2236,220 +4434,49 @@
           <w:rFonts w:ascii="Times New Roman" w:hAnsi="Times New Roman" w:cs="Times New Roman"/>
           <w:sz w:val="24"/>
           <w:szCs w:val="24"/>
-          <w:lang w:val="en-US"/>
-        </w:rPr>
-        <w:t>cantidad</w:t>
-      </w:r>
-      <w:proofErr w:type="spellEnd"/>
-      <w:r>
-        <w:rPr>
-          <w:rFonts w:ascii="Times New Roman" w:hAnsi="Times New Roman" w:cs="Times New Roman"/>
-          <w:sz w:val="24"/>
-          <w:szCs w:val="24"/>
-          <w:lang w:val="en-US"/>
-        </w:rPr>
-        <w:t xml:space="preserve"> INT NOT NULL,</w:t>
-      </w:r>
-    </w:p>
-    <w:p>
-      <w:pPr>
-        <w:spacing w:after="0" w:line="360" w:lineRule="auto"/>
-        <w:rPr>
-          <w:rFonts w:ascii="Times New Roman" w:hAnsi="Times New Roman" w:cs="Times New Roman"/>
-          <w:sz w:val="24"/>
-          <w:szCs w:val="24"/>
-          <w:lang w:val="en-US"/>
-        </w:rPr>
-      </w:pPr>
-      <w:r>
-        <w:rPr>
-          <w:rFonts w:ascii="Times New Roman" w:hAnsi="Times New Roman" w:cs="Times New Roman"/>
-          <w:sz w:val="24"/>
-          <w:szCs w:val="24"/>
-          <w:lang w:val="en-US"/>
-        </w:rPr>
-        <w:t xml:space="preserve">  FOREIGN KEY (</w:t>
-      </w:r>
-      <w:proofErr w:type="spellStart"/>
-      <w:r>
-        <w:rPr>
-          <w:rFonts w:ascii="Times New Roman" w:hAnsi="Times New Roman" w:cs="Times New Roman"/>
-          <w:sz w:val="24"/>
-          <w:szCs w:val="24"/>
-          <w:lang w:val="en-US"/>
-        </w:rPr>
-        <w:t>id_pedido</w:t>
-      </w:r>
-      <w:proofErr w:type="spellEnd"/>
-      <w:r>
-        <w:rPr>
-          <w:rFonts w:ascii="Times New Roman" w:hAnsi="Times New Roman" w:cs="Times New Roman"/>
-          <w:sz w:val="24"/>
-          <w:szCs w:val="24"/>
-          <w:lang w:val="en-US"/>
-        </w:rPr>
-        <w:t xml:space="preserve">) REFERENCES </w:t>
-      </w:r>
-      <w:proofErr w:type="spellStart"/>
-      <w:r>
-        <w:rPr>
-          <w:rFonts w:ascii="Times New Roman" w:hAnsi="Times New Roman" w:cs="Times New Roman"/>
-          <w:sz w:val="24"/>
-          <w:szCs w:val="24"/>
-          <w:lang w:val="en-US"/>
-        </w:rPr>
-        <w:t>pedidos</w:t>
-      </w:r>
-      <w:proofErr w:type="spellEnd"/>
-      <w:r>
-        <w:rPr>
-          <w:rFonts w:ascii="Times New Roman" w:hAnsi="Times New Roman" w:cs="Times New Roman"/>
-          <w:sz w:val="24"/>
-          <w:szCs w:val="24"/>
-          <w:lang w:val="en-US"/>
-        </w:rPr>
-        <w:t>(id),</w:t>
-      </w:r>
-    </w:p>
-    <w:p>
-      <w:pPr>
-        <w:spacing w:after="0" w:line="360" w:lineRule="auto"/>
-        <w:rPr>
-          <w:rFonts w:ascii="Times New Roman" w:hAnsi="Times New Roman" w:cs="Times New Roman"/>
-          <w:sz w:val="24"/>
-          <w:szCs w:val="24"/>
-          <w:lang w:val="en-US"/>
-        </w:rPr>
-      </w:pPr>
-      <w:r>
-        <w:rPr>
-          <w:rFonts w:ascii="Times New Roman" w:hAnsi="Times New Roman" w:cs="Times New Roman"/>
-          <w:sz w:val="24"/>
-          <w:szCs w:val="24"/>
-          <w:lang w:val="en-US"/>
-        </w:rPr>
-        <w:t xml:space="preserve">  FOREIGN KEY (</w:t>
-      </w:r>
-      <w:proofErr w:type="spellStart"/>
-      <w:r>
-        <w:rPr>
-          <w:rFonts w:ascii="Times New Roman" w:hAnsi="Times New Roman" w:cs="Times New Roman"/>
-          <w:sz w:val="24"/>
-          <w:szCs w:val="24"/>
-          <w:lang w:val="en-US"/>
-        </w:rPr>
-        <w:t>id_producto</w:t>
-      </w:r>
-      <w:proofErr w:type="spellEnd"/>
-      <w:r>
-        <w:rPr>
-          <w:rFonts w:ascii="Times New Roman" w:hAnsi="Times New Roman" w:cs="Times New Roman"/>
-          <w:sz w:val="24"/>
-          <w:szCs w:val="24"/>
-          <w:lang w:val="en-US"/>
-        </w:rPr>
-        <w:t xml:space="preserve">) REFERENCES </w:t>
-      </w:r>
-      <w:proofErr w:type="spellStart"/>
-      <w:r>
-        <w:rPr>
-          <w:rFonts w:ascii="Times New Roman" w:hAnsi="Times New Roman" w:cs="Times New Roman"/>
-          <w:sz w:val="24"/>
-          <w:szCs w:val="24"/>
-          <w:lang w:val="en-US"/>
-        </w:rPr>
-        <w:t>productos</w:t>
-      </w:r>
-      <w:proofErr w:type="spellEnd"/>
-      <w:r>
-        <w:rPr>
-          <w:rFonts w:ascii="Times New Roman" w:hAnsi="Times New Roman" w:cs="Times New Roman"/>
-          <w:sz w:val="24"/>
-          <w:szCs w:val="24"/>
-          <w:lang w:val="en-US"/>
-        </w:rPr>
-        <w:t>(id)</w:t>
-      </w:r>
-    </w:p>
-    <w:p>
-      <w:pPr>
-        <w:spacing w:after="0" w:line="360" w:lineRule="auto"/>
-        <w:rPr>
-          <w:rFonts w:ascii="Times New Roman" w:hAnsi="Times New Roman" w:cs="Times New Roman"/>
-          <w:sz w:val="24"/>
-          <w:szCs w:val="24"/>
-          <w:lang w:val="es-ES"/>
-        </w:rPr>
-      </w:pPr>
-      <w:r>
-        <w:rPr>
-          <w:rFonts w:ascii="Times New Roman" w:hAnsi="Times New Roman" w:cs="Times New Roman"/>
-          <w:sz w:val="24"/>
-          <w:szCs w:val="24"/>
-          <w:lang w:val="es-ES"/>
-        </w:rPr>
-        <w:t>);</w:t>
-      </w:r>
-    </w:p>
-    <w:p>
-      <w:pPr>
-        <w:spacing w:after="0" w:line="360" w:lineRule="auto"/>
-        <w:rPr>
-          <w:rFonts w:ascii="Times New Roman" w:hAnsi="Times New Roman" w:cs="Times New Roman"/>
-          <w:sz w:val="24"/>
-          <w:szCs w:val="24"/>
-          <w:lang w:val="es-ES"/>
-        </w:rPr>
-      </w:pPr>
-    </w:p>
-    <w:p>
-      <w:pPr>
-        <w:spacing w:after="0" w:line="360" w:lineRule="auto"/>
-        <w:rPr>
-          <w:rFonts w:ascii="Times New Roman" w:hAnsi="Times New Roman" w:cs="Times New Roman"/>
-          <w:sz w:val="24"/>
-          <w:szCs w:val="24"/>
-          <w:lang w:val="es-ES"/>
-        </w:rPr>
-      </w:pPr>
-      <w:r>
-        <w:rPr>
-          <w:rFonts w:ascii="Times New Roman" w:hAnsi="Times New Roman" w:cs="Times New Roman"/>
-          <w:sz w:val="24"/>
-          <w:szCs w:val="24"/>
-          <w:lang w:val="es-ES"/>
-        </w:rPr>
-        <w:t>-- TABLA carritos</w:t>
-      </w:r>
-    </w:p>
-    <w:p>
-      <w:pPr>
-        <w:spacing w:after="0" w:line="360" w:lineRule="auto"/>
-        <w:rPr>
-          <w:rFonts w:ascii="Times New Roman" w:hAnsi="Times New Roman" w:cs="Times New Roman"/>
-          <w:sz w:val="24"/>
-          <w:szCs w:val="24"/>
-          <w:lang w:val="es-ES"/>
-        </w:rPr>
-      </w:pPr>
-      <w:r>
-        <w:rPr>
-          <w:rFonts w:ascii="Times New Roman" w:hAnsi="Times New Roman" w:cs="Times New Roman"/>
-          <w:sz w:val="24"/>
-          <w:szCs w:val="24"/>
-          <w:lang w:val="es-ES"/>
-        </w:rPr>
-        <w:t>CREATE TABLE carritos (</w:t>
-      </w:r>
-    </w:p>
-    <w:p>
-      <w:pPr>
-        <w:spacing w:after="0" w:line="360" w:lineRule="auto"/>
-        <w:rPr>
-          <w:rFonts w:ascii="Times New Roman" w:hAnsi="Times New Roman" w:cs="Times New Roman"/>
-          <w:sz w:val="24"/>
-          <w:szCs w:val="24"/>
-          <w:lang w:val="en-US"/>
+          <w:lang w:val="es-ES"/>
+        </w:rPr>
+        <w:t>metodo_de_pago</w:t>
+      </w:r>
+      <w:proofErr w:type="spellEnd"/>
+      <w:r>
+        <w:rPr>
+          <w:rFonts w:ascii="Times New Roman" w:hAnsi="Times New Roman" w:cs="Times New Roman"/>
+          <w:sz w:val="24"/>
+          <w:szCs w:val="24"/>
+          <w:lang w:val="es-ES"/>
+        </w:rPr>
+        <w:t xml:space="preserve"> </w:t>
+      </w:r>
+      <w:proofErr w:type="gramStart"/>
+      <w:r>
+        <w:rPr>
+          <w:rFonts w:ascii="Times New Roman" w:hAnsi="Times New Roman" w:cs="Times New Roman"/>
+          <w:sz w:val="24"/>
+          <w:szCs w:val="24"/>
+          <w:lang w:val="es-ES"/>
+        </w:rPr>
+        <w:t>VARCHAR(</w:t>
+      </w:r>
+      <w:proofErr w:type="gramEnd"/>
+      <w:r>
+        <w:rPr>
+          <w:rFonts w:ascii="Times New Roman" w:hAnsi="Times New Roman" w:cs="Times New Roman"/>
+          <w:sz w:val="24"/>
+          <w:szCs w:val="24"/>
+          <w:lang w:val="es-ES"/>
+        </w:rPr>
+        <w:t>50) NOT NULL,</w:t>
+      </w:r>
+    </w:p>
+    <w:p>
+      <w:pPr>
+        <w:spacing w:after="0" w:line="360" w:lineRule="auto"/>
+        <w:rPr>
+          <w:rFonts w:ascii="Times New Roman" w:hAnsi="Times New Roman" w:cs="Times New Roman"/>
+          <w:sz w:val="24"/>
+          <w:szCs w:val="24"/>
+          <w:lang w:val="es-ES"/>
         </w:rPr>
       </w:pPr>
       <w:r>
@@ -2461,152 +4488,23 @@
         </w:rPr>
         <w:t xml:space="preserve">  </w:t>
       </w:r>
-      <w:r>
-        <w:rPr>
-          <w:rFonts w:ascii="Times New Roman" w:hAnsi="Times New Roman" w:cs="Times New Roman"/>
-          <w:sz w:val="24"/>
-          <w:szCs w:val="24"/>
-          <w:lang w:val="en-US"/>
-        </w:rPr>
-        <w:t>id INT PRIMARY KEY AUTO_INCREMENT,</w:t>
-      </w:r>
-    </w:p>
-    <w:p>
-      <w:pPr>
-        <w:spacing w:after="0" w:line="360" w:lineRule="auto"/>
-        <w:rPr>
-          <w:rFonts w:ascii="Times New Roman" w:hAnsi="Times New Roman" w:cs="Times New Roman"/>
-          <w:sz w:val="24"/>
-          <w:szCs w:val="24"/>
-          <w:lang w:val="en-US"/>
-        </w:rPr>
-      </w:pPr>
-      <w:r>
-        <w:rPr>
-          <w:rFonts w:ascii="Times New Roman" w:hAnsi="Times New Roman" w:cs="Times New Roman"/>
-          <w:sz w:val="24"/>
-          <w:szCs w:val="24"/>
-          <w:lang w:val="en-US"/>
-        </w:rPr>
-        <w:t xml:space="preserve">  </w:t>
-      </w:r>
-      <w:proofErr w:type="spellStart"/>
-      <w:r>
-        <w:rPr>
-          <w:rFonts w:ascii="Times New Roman" w:hAnsi="Times New Roman" w:cs="Times New Roman"/>
-          <w:sz w:val="24"/>
-          <w:szCs w:val="24"/>
-          <w:lang w:val="en-US"/>
-        </w:rPr>
-        <w:t>id_usuario</w:t>
-      </w:r>
-      <w:proofErr w:type="spellEnd"/>
-      <w:r>
-        <w:rPr>
-          <w:rFonts w:ascii="Times New Roman" w:hAnsi="Times New Roman" w:cs="Times New Roman"/>
-          <w:sz w:val="24"/>
-          <w:szCs w:val="24"/>
-          <w:lang w:val="en-US"/>
-        </w:rPr>
-        <w:t xml:space="preserve"> INT NOT NULL,</w:t>
-      </w:r>
-    </w:p>
-    <w:p>
-      <w:pPr>
-        <w:spacing w:after="0" w:line="360" w:lineRule="auto"/>
-        <w:rPr>
-          <w:rFonts w:ascii="Times New Roman" w:hAnsi="Times New Roman" w:cs="Times New Roman"/>
-          <w:sz w:val="24"/>
-          <w:szCs w:val="24"/>
-          <w:lang w:val="en-US"/>
-        </w:rPr>
-      </w:pPr>
-      <w:r>
-        <w:rPr>
-          <w:rFonts w:ascii="Times New Roman" w:hAnsi="Times New Roman" w:cs="Times New Roman"/>
-          <w:sz w:val="24"/>
-          <w:szCs w:val="24"/>
-          <w:lang w:val="en-US"/>
-        </w:rPr>
-        <w:t xml:space="preserve">  </w:t>
-      </w:r>
-      <w:proofErr w:type="spellStart"/>
-      <w:r>
-        <w:rPr>
-          <w:rFonts w:ascii="Times New Roman" w:hAnsi="Times New Roman" w:cs="Times New Roman"/>
-          <w:sz w:val="24"/>
-          <w:szCs w:val="24"/>
-          <w:lang w:val="en-US"/>
-        </w:rPr>
-        <w:t>precio_total</w:t>
-      </w:r>
-      <w:proofErr w:type="spellEnd"/>
-      <w:r>
-        <w:rPr>
-          <w:rFonts w:ascii="Times New Roman" w:hAnsi="Times New Roman" w:cs="Times New Roman"/>
-          <w:sz w:val="24"/>
-          <w:szCs w:val="24"/>
-          <w:lang w:val="en-US"/>
-        </w:rPr>
-        <w:t xml:space="preserve"> </w:t>
-      </w:r>
-      <w:proofErr w:type="gramStart"/>
-      <w:r>
-        <w:rPr>
-          <w:rFonts w:ascii="Times New Roman" w:hAnsi="Times New Roman" w:cs="Times New Roman"/>
-          <w:sz w:val="24"/>
-          <w:szCs w:val="24"/>
-          <w:lang w:val="en-US"/>
-        </w:rPr>
-        <w:t>DECIMAL(</w:t>
-      </w:r>
-      <w:proofErr w:type="gramEnd"/>
-      <w:r>
-        <w:rPr>
-          <w:rFonts w:ascii="Times New Roman" w:hAnsi="Times New Roman" w:cs="Times New Roman"/>
-          <w:sz w:val="24"/>
-          <w:szCs w:val="24"/>
-          <w:lang w:val="en-US"/>
-        </w:rPr>
-        <w:t>10,2) NOT NULL,</w:t>
-      </w:r>
-    </w:p>
-    <w:p>
-      <w:pPr>
-        <w:spacing w:after="0" w:line="360" w:lineRule="auto"/>
-        <w:rPr>
-          <w:rFonts w:ascii="Times New Roman" w:hAnsi="Times New Roman" w:cs="Times New Roman"/>
-          <w:sz w:val="24"/>
-          <w:szCs w:val="24"/>
-          <w:lang w:val="en-US"/>
-        </w:rPr>
-      </w:pPr>
-      <w:r>
-        <w:rPr>
-          <w:rFonts w:ascii="Times New Roman" w:hAnsi="Times New Roman" w:cs="Times New Roman"/>
-          <w:sz w:val="24"/>
-          <w:szCs w:val="24"/>
-          <w:lang w:val="en-US"/>
-        </w:rPr>
-        <w:t xml:space="preserve">  </w:t>
-      </w:r>
-      <w:proofErr w:type="spellStart"/>
-      <w:r>
-        <w:rPr>
-          <w:rFonts w:ascii="Times New Roman" w:hAnsi="Times New Roman" w:cs="Times New Roman"/>
-          <w:sz w:val="24"/>
-          <w:szCs w:val="24"/>
-          <w:lang w:val="en-US"/>
-        </w:rPr>
-        <w:t>creado_en</w:t>
-      </w:r>
-      <w:proofErr w:type="spellEnd"/>
-      <w:r>
-        <w:rPr>
-          <w:rFonts w:ascii="Times New Roman" w:hAnsi="Times New Roman" w:cs="Times New Roman"/>
-          <w:sz w:val="24"/>
-          <w:szCs w:val="24"/>
-          <w:lang w:val="en-US"/>
+      <w:proofErr w:type="spellStart"/>
+      <w:r>
+        <w:rPr>
+          <w:rFonts w:ascii="Times New Roman" w:hAnsi="Times New Roman" w:cs="Times New Roman"/>
+          <w:sz w:val="24"/>
+          <w:szCs w:val="24"/>
+          <w:lang w:val="es-ES"/>
+        </w:rPr>
+        <w:t>pagado_en</w:t>
+      </w:r>
+      <w:proofErr w:type="spellEnd"/>
+      <w:r>
+        <w:rPr>
+          <w:rFonts w:ascii="Times New Roman" w:hAnsi="Times New Roman" w:cs="Times New Roman"/>
+          <w:sz w:val="24"/>
+          <w:szCs w:val="24"/>
+          <w:lang w:val="es-ES"/>
         </w:rPr>
         <w:t xml:space="preserve"> TIMESTAMP NOT NULL DEFAULT CURRENT_TIMESTAMP,</w:t>
       </w:r>
@@ -2618,1527 +4516,16 @@
           <w:rFonts w:ascii="Times New Roman" w:hAnsi="Times New Roman" w:cs="Times New Roman"/>
           <w:sz w:val="24"/>
           <w:szCs w:val="24"/>
-          <w:lang w:val="en-US"/>
-        </w:rPr>
-      </w:pPr>
-      <w:r>
-        <w:rPr>
-          <w:rFonts w:ascii="Times New Roman" w:hAnsi="Times New Roman" w:cs="Times New Roman"/>
-          <w:sz w:val="24"/>
-          <w:szCs w:val="24"/>
-          <w:lang w:val="en-US"/>
-        </w:rPr>
-        <w:t xml:space="preserve">  FOREIGN KEY (</w:t>
-      </w:r>
-      <w:proofErr w:type="spellStart"/>
-      <w:r>
-        <w:rPr>
-          <w:rFonts w:ascii="Times New Roman" w:hAnsi="Times New Roman" w:cs="Times New Roman"/>
-          <w:sz w:val="24"/>
-          <w:szCs w:val="24"/>
-          <w:lang w:val="en-US"/>
-        </w:rPr>
-        <w:t>id_usuario</w:t>
-      </w:r>
-      <w:proofErr w:type="spellEnd"/>
-      <w:r>
-        <w:rPr>
-          <w:rFonts w:ascii="Times New Roman" w:hAnsi="Times New Roman" w:cs="Times New Roman"/>
-          <w:sz w:val="24"/>
-          <w:szCs w:val="24"/>
-          <w:lang w:val="en-US"/>
-        </w:rPr>
-        <w:t xml:space="preserve">) REFERENCES </w:t>
-      </w:r>
-      <w:proofErr w:type="spellStart"/>
-      <w:r>
-        <w:rPr>
-          <w:rFonts w:ascii="Times New Roman" w:hAnsi="Times New Roman" w:cs="Times New Roman"/>
-          <w:sz w:val="24"/>
-          <w:szCs w:val="24"/>
-          <w:lang w:val="en-US"/>
-        </w:rPr>
-        <w:t>usuarios</w:t>
-      </w:r>
-      <w:proofErr w:type="spellEnd"/>
-      <w:r>
-        <w:rPr>
-          <w:rFonts w:ascii="Times New Roman" w:hAnsi="Times New Roman" w:cs="Times New Roman"/>
-          <w:sz w:val="24"/>
-          <w:szCs w:val="24"/>
-          <w:lang w:val="en-US"/>
-        </w:rPr>
-        <w:t>(id)</w:t>
-      </w:r>
-    </w:p>
-    <w:p>
-      <w:pPr>
-        <w:spacing w:after="0" w:line="360" w:lineRule="auto"/>
-        <w:rPr>
-          <w:rFonts w:ascii="Times New Roman" w:hAnsi="Times New Roman" w:cs="Times New Roman"/>
-          <w:sz w:val="24"/>
-          <w:szCs w:val="24"/>
-          <w:lang w:val="es-ES"/>
-        </w:rPr>
-      </w:pPr>
-      <w:r>
-        <w:rPr>
-          <w:rFonts w:ascii="Times New Roman" w:hAnsi="Times New Roman" w:cs="Times New Roman"/>
-          <w:sz w:val="24"/>
-          <w:szCs w:val="24"/>
-          <w:lang w:val="es-ES"/>
-        </w:rPr>
-        <w:t>);</w:t>
-      </w:r>
-    </w:p>
-    <w:p>
-      <w:pPr>
-        <w:spacing w:after="0" w:line="360" w:lineRule="auto"/>
-        <w:rPr>
-          <w:rFonts w:ascii="Times New Roman" w:hAnsi="Times New Roman" w:cs="Times New Roman"/>
-          <w:sz w:val="24"/>
-          <w:szCs w:val="24"/>
-          <w:lang w:val="es-ES"/>
-        </w:rPr>
-      </w:pPr>
-    </w:p>
-    <w:p>
-      <w:pPr>
-        <w:spacing w:after="0" w:line="360" w:lineRule="auto"/>
-        <w:rPr>
-          <w:rFonts w:ascii="Times New Roman" w:hAnsi="Times New Roman" w:cs="Times New Roman"/>
-          <w:sz w:val="24"/>
-          <w:szCs w:val="24"/>
-          <w:lang w:val="es-ES"/>
-        </w:rPr>
-      </w:pPr>
-      <w:r>
-        <w:rPr>
-          <w:rFonts w:ascii="Times New Roman" w:hAnsi="Times New Roman" w:cs="Times New Roman"/>
-          <w:sz w:val="24"/>
-          <w:szCs w:val="24"/>
-          <w:lang w:val="es-ES"/>
-        </w:rPr>
-        <w:t xml:space="preserve">-- TABLA </w:t>
-      </w:r>
-      <w:proofErr w:type="spellStart"/>
-      <w:r>
-        <w:rPr>
-          <w:rFonts w:ascii="Times New Roman" w:hAnsi="Times New Roman" w:cs="Times New Roman"/>
-          <w:sz w:val="24"/>
-          <w:szCs w:val="24"/>
-          <w:lang w:val="es-ES"/>
-        </w:rPr>
-        <w:t>elementos_carrito</w:t>
-      </w:r>
-      <w:proofErr w:type="spellEnd"/>
-    </w:p>
-    <w:p>
-      <w:pPr>
-        <w:spacing w:after="0" w:line="360" w:lineRule="auto"/>
-        <w:rPr>
-          <w:rFonts w:ascii="Times New Roman" w:hAnsi="Times New Roman" w:cs="Times New Roman"/>
-          <w:sz w:val="24"/>
-          <w:szCs w:val="24"/>
-          <w:lang w:val="es-ES"/>
-        </w:rPr>
-      </w:pPr>
-      <w:r>
-        <w:rPr>
-          <w:rFonts w:ascii="Times New Roman" w:hAnsi="Times New Roman" w:cs="Times New Roman"/>
-          <w:sz w:val="24"/>
-          <w:szCs w:val="24"/>
-          <w:lang w:val="es-ES"/>
-        </w:rPr>
-        <w:t xml:space="preserve">CREATE TABLE </w:t>
-      </w:r>
-      <w:proofErr w:type="spellStart"/>
-      <w:r>
-        <w:rPr>
-          <w:rFonts w:ascii="Times New Roman" w:hAnsi="Times New Roman" w:cs="Times New Roman"/>
-          <w:sz w:val="24"/>
-          <w:szCs w:val="24"/>
-          <w:lang w:val="es-ES"/>
-        </w:rPr>
-        <w:t>elementos_carrito</w:t>
-      </w:r>
-      <w:proofErr w:type="spellEnd"/>
-      <w:r>
-        <w:rPr>
-          <w:rFonts w:ascii="Times New Roman" w:hAnsi="Times New Roman" w:cs="Times New Roman"/>
-          <w:sz w:val="24"/>
-          <w:szCs w:val="24"/>
-          <w:lang w:val="es-ES"/>
-        </w:rPr>
-        <w:t xml:space="preserve"> (</w:t>
-      </w:r>
-    </w:p>
-    <w:p>
-      <w:pPr>
-        <w:spacing w:after="0" w:line="360" w:lineRule="auto"/>
-        <w:rPr>
-          <w:rFonts w:ascii="Times New Roman" w:hAnsi="Times New Roman" w:cs="Times New Roman"/>
-          <w:sz w:val="24"/>
-          <w:szCs w:val="24"/>
-          <w:lang w:val="en-US"/>
-        </w:rPr>
-      </w:pPr>
-      <w:r>
-        <w:rPr>
-          <w:rFonts w:ascii="Times New Roman" w:hAnsi="Times New Roman" w:cs="Times New Roman"/>
-          <w:sz w:val="24"/>
-          <w:szCs w:val="24"/>
-          <w:lang w:val="es-ES"/>
-        </w:rPr>
-        <w:t xml:space="preserve">  </w:t>
-      </w:r>
-      <w:r>
-        <w:rPr>
-          <w:rFonts w:ascii="Times New Roman" w:hAnsi="Times New Roman" w:cs="Times New Roman"/>
-          <w:sz w:val="24"/>
-          <w:szCs w:val="24"/>
-          <w:lang w:val="en-US"/>
-        </w:rPr>
-        <w:t>id INT PRIMARY KEY AUTO_INCREMENT,</w:t>
-      </w:r>
-    </w:p>
-    <w:p>
-      <w:pPr>
-        <w:spacing w:after="0" w:line="360" w:lineRule="auto"/>
-        <w:rPr>
-          <w:rFonts w:ascii="Times New Roman" w:hAnsi="Times New Roman" w:cs="Times New Roman"/>
-          <w:sz w:val="24"/>
-          <w:szCs w:val="24"/>
-          <w:lang w:val="en-US"/>
-        </w:rPr>
-      </w:pPr>
-      <w:r>
-        <w:rPr>
-          <w:rFonts w:ascii="Times New Roman" w:hAnsi="Times New Roman" w:cs="Times New Roman"/>
-          <w:sz w:val="24"/>
-          <w:szCs w:val="24"/>
-          <w:lang w:val="en-US"/>
-        </w:rPr>
-        <w:t xml:space="preserve">  </w:t>
-      </w:r>
-      <w:proofErr w:type="spellStart"/>
-      <w:r>
-        <w:rPr>
-          <w:rFonts w:ascii="Times New Roman" w:hAnsi="Times New Roman" w:cs="Times New Roman"/>
-          <w:sz w:val="24"/>
-          <w:szCs w:val="24"/>
-          <w:lang w:val="en-US"/>
-        </w:rPr>
-        <w:t>id_carrito</w:t>
-      </w:r>
-      <w:proofErr w:type="spellEnd"/>
-      <w:r>
-        <w:rPr>
-          <w:rFonts w:ascii="Times New Roman" w:hAnsi="Times New Roman" w:cs="Times New Roman"/>
-          <w:sz w:val="24"/>
-          <w:szCs w:val="24"/>
-          <w:lang w:val="en-US"/>
-        </w:rPr>
-        <w:t xml:space="preserve"> INT NOT NULL,</w:t>
-      </w:r>
-    </w:p>
-    <w:p>
-      <w:pPr>
-        <w:spacing w:after="0" w:line="360" w:lineRule="auto"/>
-        <w:rPr>
-          <w:rFonts w:ascii="Times New Roman" w:hAnsi="Times New Roman" w:cs="Times New Roman"/>
-          <w:sz w:val="24"/>
-          <w:szCs w:val="24"/>
-          <w:lang w:val="en-US"/>
-        </w:rPr>
-      </w:pPr>
-      <w:r>
-        <w:rPr>
-          <w:rFonts w:ascii="Times New Roman" w:hAnsi="Times New Roman" w:cs="Times New Roman"/>
-          <w:sz w:val="24"/>
-          <w:szCs w:val="24"/>
-          <w:lang w:val="en-US"/>
-        </w:rPr>
-        <w:t xml:space="preserve">  </w:t>
-      </w:r>
-      <w:proofErr w:type="spellStart"/>
-      <w:r>
-        <w:rPr>
-          <w:rFonts w:ascii="Times New Roman" w:hAnsi="Times New Roman" w:cs="Times New Roman"/>
-          <w:sz w:val="24"/>
-          <w:szCs w:val="24"/>
-          <w:lang w:val="en-US"/>
-        </w:rPr>
-        <w:t>id_producto</w:t>
-      </w:r>
-      <w:proofErr w:type="spellEnd"/>
-      <w:r>
-        <w:rPr>
-          <w:rFonts w:ascii="Times New Roman" w:hAnsi="Times New Roman" w:cs="Times New Roman"/>
-          <w:sz w:val="24"/>
-          <w:szCs w:val="24"/>
-          <w:lang w:val="en-US"/>
-        </w:rPr>
-        <w:t xml:space="preserve"> INT NOT NULL,</w:t>
-      </w:r>
-    </w:p>
-    <w:p>
-      <w:pPr>
-        <w:spacing w:after="0" w:line="360" w:lineRule="auto"/>
-        <w:rPr>
-          <w:rFonts w:ascii="Times New Roman" w:hAnsi="Times New Roman" w:cs="Times New Roman"/>
-          <w:sz w:val="24"/>
-          <w:szCs w:val="24"/>
-          <w:lang w:val="en-US"/>
-        </w:rPr>
-      </w:pPr>
-      <w:r>
-        <w:rPr>
-          <w:rFonts w:ascii="Times New Roman" w:hAnsi="Times New Roman" w:cs="Times New Roman"/>
-          <w:sz w:val="24"/>
-          <w:szCs w:val="24"/>
-          <w:lang w:val="en-US"/>
-        </w:rPr>
-        <w:t xml:space="preserve">  </w:t>
-      </w:r>
-      <w:proofErr w:type="spellStart"/>
-      <w:r>
-        <w:rPr>
-          <w:rFonts w:ascii="Times New Roman" w:hAnsi="Times New Roman" w:cs="Times New Roman"/>
-          <w:sz w:val="24"/>
-          <w:szCs w:val="24"/>
-          <w:lang w:val="en-US"/>
-        </w:rPr>
-        <w:t>cantidad</w:t>
-      </w:r>
-      <w:proofErr w:type="spellEnd"/>
-      <w:r>
-        <w:rPr>
-          <w:rFonts w:ascii="Times New Roman" w:hAnsi="Times New Roman" w:cs="Times New Roman"/>
-          <w:sz w:val="24"/>
-          <w:szCs w:val="24"/>
-          <w:lang w:val="en-US"/>
-        </w:rPr>
-        <w:t xml:space="preserve"> INT NOT NULL,</w:t>
-      </w:r>
-    </w:p>
-    <w:p>
-      <w:pPr>
-        <w:spacing w:after="0" w:line="360" w:lineRule="auto"/>
-        <w:rPr>
-          <w:rFonts w:ascii="Times New Roman" w:hAnsi="Times New Roman" w:cs="Times New Roman"/>
-          <w:sz w:val="24"/>
-          <w:szCs w:val="24"/>
-          <w:lang w:val="en-US"/>
-        </w:rPr>
-      </w:pPr>
-      <w:r>
-        <w:rPr>
-          <w:rFonts w:ascii="Times New Roman" w:hAnsi="Times New Roman" w:cs="Times New Roman"/>
-          <w:sz w:val="24"/>
-          <w:szCs w:val="24"/>
-          <w:lang w:val="en-US"/>
-        </w:rPr>
-        <w:t xml:space="preserve">  FOREIGN KEY (</w:t>
-      </w:r>
-      <w:proofErr w:type="spellStart"/>
-      <w:r>
-        <w:rPr>
-          <w:rFonts w:ascii="Times New Roman" w:hAnsi="Times New Roman" w:cs="Times New Roman"/>
-          <w:sz w:val="24"/>
-          <w:szCs w:val="24"/>
-          <w:lang w:val="en-US"/>
-        </w:rPr>
-        <w:t>id_carrito</w:t>
-      </w:r>
-      <w:proofErr w:type="spellEnd"/>
-      <w:r>
-        <w:rPr>
-          <w:rFonts w:ascii="Times New Roman" w:hAnsi="Times New Roman" w:cs="Times New Roman"/>
-          <w:sz w:val="24"/>
-          <w:szCs w:val="24"/>
-          <w:lang w:val="en-US"/>
-        </w:rPr>
-        <w:t xml:space="preserve">) REFERENCES </w:t>
-      </w:r>
-      <w:proofErr w:type="spellStart"/>
-      <w:r>
-        <w:rPr>
-          <w:rFonts w:ascii="Times New Roman" w:hAnsi="Times New Roman" w:cs="Times New Roman"/>
-          <w:sz w:val="24"/>
-          <w:szCs w:val="24"/>
-          <w:lang w:val="en-US"/>
-        </w:rPr>
-        <w:t>carritos</w:t>
-      </w:r>
-      <w:proofErr w:type="spellEnd"/>
-      <w:r>
-        <w:rPr>
-          <w:rFonts w:ascii="Times New Roman" w:hAnsi="Times New Roman" w:cs="Times New Roman"/>
-          <w:sz w:val="24"/>
-          <w:szCs w:val="24"/>
-          <w:lang w:val="en-US"/>
-        </w:rPr>
-        <w:t>(id),</w:t>
-      </w:r>
-    </w:p>
-    <w:p>
-      <w:pPr>
-        <w:spacing w:after="0" w:line="360" w:lineRule="auto"/>
-        <w:rPr>
-          <w:rFonts w:ascii="Times New Roman" w:hAnsi="Times New Roman" w:cs="Times New Roman"/>
-          <w:sz w:val="24"/>
-          <w:szCs w:val="24"/>
-          <w:lang w:val="en-US"/>
-        </w:rPr>
-      </w:pPr>
-      <w:r>
-        <w:rPr>
-          <w:rFonts w:ascii="Times New Roman" w:hAnsi="Times New Roman" w:cs="Times New Roman"/>
-          <w:sz w:val="24"/>
-          <w:szCs w:val="24"/>
-          <w:lang w:val="en-US"/>
-        </w:rPr>
-        <w:t xml:space="preserve">  FOREIGN KEY (</w:t>
-      </w:r>
-      <w:proofErr w:type="spellStart"/>
-      <w:r>
-        <w:rPr>
-          <w:rFonts w:ascii="Times New Roman" w:hAnsi="Times New Roman" w:cs="Times New Roman"/>
-          <w:sz w:val="24"/>
-          <w:szCs w:val="24"/>
-          <w:lang w:val="en-US"/>
-        </w:rPr>
-        <w:t>id_producto</w:t>
-      </w:r>
-      <w:proofErr w:type="spellEnd"/>
-      <w:r>
-        <w:rPr>
-          <w:rFonts w:ascii="Times New Roman" w:hAnsi="Times New Roman" w:cs="Times New Roman"/>
-          <w:sz w:val="24"/>
-          <w:szCs w:val="24"/>
-          <w:lang w:val="en-US"/>
-        </w:rPr>
-        <w:t xml:space="preserve">) REFERENCES </w:t>
-      </w:r>
-      <w:proofErr w:type="spellStart"/>
-      <w:r>
-        <w:rPr>
-          <w:rFonts w:ascii="Times New Roman" w:hAnsi="Times New Roman" w:cs="Times New Roman"/>
-          <w:sz w:val="24"/>
-          <w:szCs w:val="24"/>
-          <w:lang w:val="en-US"/>
-        </w:rPr>
-        <w:t>productos</w:t>
-      </w:r>
-      <w:proofErr w:type="spellEnd"/>
-      <w:r>
-        <w:rPr>
-          <w:rFonts w:ascii="Times New Roman" w:hAnsi="Times New Roman" w:cs="Times New Roman"/>
-          <w:sz w:val="24"/>
-          <w:szCs w:val="24"/>
-          <w:lang w:val="en-US"/>
-        </w:rPr>
-        <w:t>(id)</w:t>
-      </w:r>
-    </w:p>
-    <w:p>
-      <w:pPr>
-        <w:spacing w:after="0" w:line="360" w:lineRule="auto"/>
-        <w:rPr>
-          <w:rFonts w:ascii="Times New Roman" w:hAnsi="Times New Roman" w:cs="Times New Roman"/>
-          <w:sz w:val="24"/>
-          <w:szCs w:val="24"/>
-          <w:lang w:val="es-ES"/>
-        </w:rPr>
-      </w:pPr>
-      <w:r>
-        <w:rPr>
-          <w:rFonts w:ascii="Times New Roman" w:hAnsi="Times New Roman" w:cs="Times New Roman"/>
-          <w:sz w:val="24"/>
-          <w:szCs w:val="24"/>
-          <w:lang w:val="es-ES"/>
-        </w:rPr>
-        <w:lastRenderedPageBreak/>
-        <w:t>);</w:t>
-      </w:r>
-    </w:p>
-    <w:p>
-      <w:pPr>
-        <w:spacing w:after="0" w:line="360" w:lineRule="auto"/>
-        <w:rPr>
-          <w:rFonts w:ascii="Times New Roman" w:hAnsi="Times New Roman" w:cs="Times New Roman"/>
-          <w:sz w:val="24"/>
-          <w:szCs w:val="24"/>
-          <w:lang w:val="es-ES"/>
-        </w:rPr>
-      </w:pPr>
-    </w:p>
-    <w:p>
-      <w:pPr>
-        <w:spacing w:after="0" w:line="360" w:lineRule="auto"/>
-        <w:rPr>
-          <w:rFonts w:ascii="Times New Roman" w:hAnsi="Times New Roman" w:cs="Times New Roman"/>
-          <w:sz w:val="24"/>
-          <w:szCs w:val="24"/>
-          <w:lang w:val="es-ES"/>
-        </w:rPr>
-      </w:pPr>
-      <w:r>
-        <w:rPr>
-          <w:rFonts w:ascii="Times New Roman" w:hAnsi="Times New Roman" w:cs="Times New Roman"/>
-          <w:sz w:val="24"/>
-          <w:szCs w:val="24"/>
-          <w:lang w:val="es-ES"/>
-        </w:rPr>
-        <w:t>-- TABLA opiniones</w:t>
-      </w:r>
-    </w:p>
-    <w:p>
-      <w:pPr>
-        <w:spacing w:after="0" w:line="360" w:lineRule="auto"/>
-        <w:rPr>
-          <w:rFonts w:ascii="Times New Roman" w:hAnsi="Times New Roman" w:cs="Times New Roman"/>
-          <w:sz w:val="24"/>
-          <w:szCs w:val="24"/>
-          <w:lang w:val="es-ES"/>
-        </w:rPr>
-      </w:pPr>
-      <w:r>
-        <w:rPr>
-          <w:rFonts w:ascii="Times New Roman" w:hAnsi="Times New Roman" w:cs="Times New Roman"/>
-          <w:sz w:val="24"/>
-          <w:szCs w:val="24"/>
-          <w:lang w:val="es-ES"/>
-        </w:rPr>
-        <w:t>CREATE TABLE opiniones (</w:t>
-      </w:r>
-    </w:p>
-    <w:p>
-      <w:pPr>
-        <w:spacing w:after="0" w:line="360" w:lineRule="auto"/>
-        <w:rPr>
-          <w:rFonts w:ascii="Times New Roman" w:hAnsi="Times New Roman" w:cs="Times New Roman"/>
-          <w:sz w:val="24"/>
-          <w:szCs w:val="24"/>
-          <w:lang w:val="en-US"/>
-        </w:rPr>
-      </w:pPr>
-      <w:r>
-        <w:rPr>
-          <w:rFonts w:ascii="Times New Roman" w:hAnsi="Times New Roman" w:cs="Times New Roman"/>
-          <w:sz w:val="24"/>
-          <w:szCs w:val="24"/>
-          <w:lang w:val="es-ES"/>
-        </w:rPr>
-        <w:t xml:space="preserve">  </w:t>
-      </w:r>
-      <w:r>
-        <w:rPr>
-          <w:rFonts w:ascii="Times New Roman" w:hAnsi="Times New Roman" w:cs="Times New Roman"/>
-          <w:sz w:val="24"/>
-          <w:szCs w:val="24"/>
-          <w:lang w:val="en-US"/>
-        </w:rPr>
-        <w:t>id INT PRIMARY KEY AUTO_INCREMENT,</w:t>
-      </w:r>
-    </w:p>
-    <w:p>
-      <w:pPr>
-        <w:spacing w:after="0" w:line="360" w:lineRule="auto"/>
-        <w:rPr>
-          <w:rFonts w:ascii="Times New Roman" w:hAnsi="Times New Roman" w:cs="Times New Roman"/>
-          <w:sz w:val="24"/>
-          <w:szCs w:val="24"/>
-          <w:lang w:val="en-US"/>
-        </w:rPr>
-      </w:pPr>
-      <w:r>
-        <w:rPr>
-          <w:rFonts w:ascii="Times New Roman" w:hAnsi="Times New Roman" w:cs="Times New Roman"/>
-          <w:sz w:val="24"/>
-          <w:szCs w:val="24"/>
-          <w:lang w:val="en-US"/>
-        </w:rPr>
-        <w:t xml:space="preserve">  </w:t>
-      </w:r>
-      <w:proofErr w:type="spellStart"/>
-      <w:r>
-        <w:rPr>
-          <w:rFonts w:ascii="Times New Roman" w:hAnsi="Times New Roman" w:cs="Times New Roman"/>
-          <w:sz w:val="24"/>
-          <w:szCs w:val="24"/>
-          <w:lang w:val="en-US"/>
-        </w:rPr>
-        <w:t>id_usuario</w:t>
-      </w:r>
-      <w:proofErr w:type="spellEnd"/>
-      <w:r>
-        <w:rPr>
-          <w:rFonts w:ascii="Times New Roman" w:hAnsi="Times New Roman" w:cs="Times New Roman"/>
-          <w:sz w:val="24"/>
-          <w:szCs w:val="24"/>
-          <w:lang w:val="en-US"/>
-        </w:rPr>
-        <w:t xml:space="preserve"> INT NOT NULL,</w:t>
-      </w:r>
-    </w:p>
-    <w:p>
-      <w:pPr>
-        <w:spacing w:after="0" w:line="360" w:lineRule="auto"/>
-        <w:rPr>
-          <w:rFonts w:ascii="Times New Roman" w:hAnsi="Times New Roman" w:cs="Times New Roman"/>
-          <w:sz w:val="24"/>
-          <w:szCs w:val="24"/>
-          <w:lang w:val="en-US"/>
-        </w:rPr>
-      </w:pPr>
-      <w:r>
-        <w:rPr>
-          <w:rFonts w:ascii="Times New Roman" w:hAnsi="Times New Roman" w:cs="Times New Roman"/>
-          <w:sz w:val="24"/>
-          <w:szCs w:val="24"/>
-          <w:lang w:val="en-US"/>
-        </w:rPr>
-        <w:t xml:space="preserve">  </w:t>
-      </w:r>
-      <w:proofErr w:type="spellStart"/>
-      <w:r>
-        <w:rPr>
-          <w:rFonts w:ascii="Times New Roman" w:hAnsi="Times New Roman" w:cs="Times New Roman"/>
-          <w:sz w:val="24"/>
-          <w:szCs w:val="24"/>
-          <w:lang w:val="en-US"/>
-        </w:rPr>
-        <w:t>id_producto</w:t>
-      </w:r>
-      <w:proofErr w:type="spellEnd"/>
-      <w:r>
-        <w:rPr>
-          <w:rFonts w:ascii="Times New Roman" w:hAnsi="Times New Roman" w:cs="Times New Roman"/>
-          <w:sz w:val="24"/>
-          <w:szCs w:val="24"/>
-          <w:lang w:val="en-US"/>
-        </w:rPr>
-        <w:t xml:space="preserve"> INT NOT NULL,</w:t>
-      </w:r>
-    </w:p>
-    <w:p>
-      <w:pPr>
-        <w:spacing w:after="0" w:line="360" w:lineRule="auto"/>
-        <w:rPr>
-          <w:rFonts w:ascii="Times New Roman" w:hAnsi="Times New Roman" w:cs="Times New Roman"/>
-          <w:sz w:val="24"/>
-          <w:szCs w:val="24"/>
-          <w:lang w:val="en-US"/>
-        </w:rPr>
-      </w:pPr>
-      <w:r>
-        <w:rPr>
-          <w:rFonts w:ascii="Times New Roman" w:hAnsi="Times New Roman" w:cs="Times New Roman"/>
-          <w:sz w:val="24"/>
-          <w:szCs w:val="24"/>
-          <w:lang w:val="en-US"/>
-        </w:rPr>
-        <w:t xml:space="preserve">  </w:t>
-      </w:r>
-      <w:proofErr w:type="spellStart"/>
-      <w:r>
-        <w:rPr>
-          <w:rFonts w:ascii="Times New Roman" w:hAnsi="Times New Roman" w:cs="Times New Roman"/>
-          <w:sz w:val="24"/>
-          <w:szCs w:val="24"/>
-          <w:lang w:val="en-US"/>
-        </w:rPr>
-        <w:t>calificación</w:t>
-      </w:r>
-      <w:proofErr w:type="spellEnd"/>
-      <w:r>
-        <w:rPr>
-          <w:rFonts w:ascii="Times New Roman" w:hAnsi="Times New Roman" w:cs="Times New Roman"/>
-          <w:sz w:val="24"/>
-          <w:szCs w:val="24"/>
-          <w:lang w:val="en-US"/>
-        </w:rPr>
-        <w:t xml:space="preserve"> INT NOT NULL,</w:t>
-      </w:r>
-    </w:p>
-    <w:p>
-      <w:pPr>
-        <w:spacing w:after="0" w:line="360" w:lineRule="auto"/>
-        <w:rPr>
-          <w:rFonts w:ascii="Times New Roman" w:hAnsi="Times New Roman" w:cs="Times New Roman"/>
-          <w:sz w:val="24"/>
-          <w:szCs w:val="24"/>
-          <w:lang w:val="en-US"/>
-        </w:rPr>
-      </w:pPr>
-      <w:r>
-        <w:rPr>
-          <w:rFonts w:ascii="Times New Roman" w:hAnsi="Times New Roman" w:cs="Times New Roman"/>
-          <w:sz w:val="24"/>
-          <w:szCs w:val="24"/>
-          <w:lang w:val="en-US"/>
-        </w:rPr>
-        <w:t xml:space="preserve">  </w:t>
-      </w:r>
-      <w:proofErr w:type="spellStart"/>
-      <w:r>
-        <w:rPr>
-          <w:rFonts w:ascii="Times New Roman" w:hAnsi="Times New Roman" w:cs="Times New Roman"/>
-          <w:sz w:val="24"/>
-          <w:szCs w:val="24"/>
-          <w:lang w:val="en-US"/>
-        </w:rPr>
-        <w:t>comentario</w:t>
-      </w:r>
-      <w:proofErr w:type="spellEnd"/>
-      <w:r>
-        <w:rPr>
-          <w:rFonts w:ascii="Times New Roman" w:hAnsi="Times New Roman" w:cs="Times New Roman"/>
-          <w:sz w:val="24"/>
-          <w:szCs w:val="24"/>
-          <w:lang w:val="en-US"/>
-        </w:rPr>
-        <w:t xml:space="preserve"> TEXT,</w:t>
-      </w:r>
-    </w:p>
-    <w:p>
-      <w:pPr>
-        <w:spacing w:after="0" w:line="360" w:lineRule="auto"/>
-        <w:rPr>
-          <w:rFonts w:ascii="Times New Roman" w:hAnsi="Times New Roman" w:cs="Times New Roman"/>
-          <w:sz w:val="24"/>
-          <w:szCs w:val="24"/>
-          <w:lang w:val="en-US"/>
-        </w:rPr>
-      </w:pPr>
-      <w:r>
-        <w:rPr>
-          <w:rFonts w:ascii="Times New Roman" w:hAnsi="Times New Roman" w:cs="Times New Roman"/>
-          <w:sz w:val="24"/>
-          <w:szCs w:val="24"/>
-          <w:lang w:val="en-US"/>
-        </w:rPr>
-        <w:t xml:space="preserve">  </w:t>
-      </w:r>
-      <w:proofErr w:type="spellStart"/>
-      <w:r>
-        <w:rPr>
-          <w:rFonts w:ascii="Times New Roman" w:hAnsi="Times New Roman" w:cs="Times New Roman"/>
-          <w:sz w:val="24"/>
-          <w:szCs w:val="24"/>
-          <w:lang w:val="en-US"/>
-        </w:rPr>
-        <w:t>creado_en</w:t>
-      </w:r>
-      <w:proofErr w:type="spellEnd"/>
-      <w:r>
-        <w:rPr>
-          <w:rFonts w:ascii="Times New Roman" w:hAnsi="Times New Roman" w:cs="Times New Roman"/>
-          <w:sz w:val="24"/>
-          <w:szCs w:val="24"/>
-          <w:lang w:val="en-US"/>
-        </w:rPr>
-        <w:t xml:space="preserve"> TIMESTAMP NOT NULL DEFAULT CURRENT_TIMESTAMP,</w:t>
-      </w:r>
-    </w:p>
-    <w:p>
-      <w:pPr>
-        <w:spacing w:after="0" w:line="360" w:lineRule="auto"/>
-        <w:rPr>
-          <w:rFonts w:ascii="Times New Roman" w:hAnsi="Times New Roman" w:cs="Times New Roman"/>
-          <w:sz w:val="24"/>
-          <w:szCs w:val="24"/>
-          <w:lang w:val="en-US"/>
-        </w:rPr>
-      </w:pPr>
-      <w:r>
-        <w:rPr>
-          <w:rFonts w:ascii="Times New Roman" w:hAnsi="Times New Roman" w:cs="Times New Roman"/>
-          <w:sz w:val="24"/>
-          <w:szCs w:val="24"/>
-          <w:lang w:val="en-US"/>
-        </w:rPr>
-        <w:t xml:space="preserve">  FOREIGN KEY (</w:t>
-      </w:r>
-      <w:proofErr w:type="spellStart"/>
-      <w:r>
-        <w:rPr>
-          <w:rFonts w:ascii="Times New Roman" w:hAnsi="Times New Roman" w:cs="Times New Roman"/>
-          <w:sz w:val="24"/>
-          <w:szCs w:val="24"/>
-          <w:lang w:val="en-US"/>
-        </w:rPr>
-        <w:t>id_usuario</w:t>
-      </w:r>
-      <w:proofErr w:type="spellEnd"/>
-      <w:r>
-        <w:rPr>
-          <w:rFonts w:ascii="Times New Roman" w:hAnsi="Times New Roman" w:cs="Times New Roman"/>
-          <w:sz w:val="24"/>
-          <w:szCs w:val="24"/>
-          <w:lang w:val="en-US"/>
-        </w:rPr>
-        <w:t xml:space="preserve">) REFERENCES </w:t>
-      </w:r>
-      <w:proofErr w:type="spellStart"/>
-      <w:r>
-        <w:rPr>
-          <w:rFonts w:ascii="Times New Roman" w:hAnsi="Times New Roman" w:cs="Times New Roman"/>
-          <w:sz w:val="24"/>
-          <w:szCs w:val="24"/>
-          <w:lang w:val="en-US"/>
-        </w:rPr>
-        <w:t>usuarios</w:t>
-      </w:r>
-      <w:proofErr w:type="spellEnd"/>
-      <w:r>
-        <w:rPr>
-          <w:rFonts w:ascii="Times New Roman" w:hAnsi="Times New Roman" w:cs="Times New Roman"/>
-          <w:sz w:val="24"/>
-          <w:szCs w:val="24"/>
-          <w:lang w:val="en-US"/>
-        </w:rPr>
-        <w:t>(id),</w:t>
-      </w:r>
-    </w:p>
-    <w:p>
-      <w:pPr>
-        <w:spacing w:after="0" w:line="360" w:lineRule="auto"/>
-        <w:rPr>
-          <w:rFonts w:ascii="Times New Roman" w:hAnsi="Times New Roman" w:cs="Times New Roman"/>
-          <w:sz w:val="24"/>
-          <w:szCs w:val="24"/>
-          <w:lang w:val="en-US"/>
-        </w:rPr>
-      </w:pPr>
-      <w:r>
-        <w:rPr>
-          <w:rFonts w:ascii="Times New Roman" w:hAnsi="Times New Roman" w:cs="Times New Roman"/>
-          <w:sz w:val="24"/>
-          <w:szCs w:val="24"/>
-          <w:lang w:val="en-US"/>
-        </w:rPr>
-        <w:t xml:space="preserve">  FOREIGN KEY (</w:t>
-      </w:r>
-      <w:proofErr w:type="spellStart"/>
-      <w:r>
-        <w:rPr>
-          <w:rFonts w:ascii="Times New Roman" w:hAnsi="Times New Roman" w:cs="Times New Roman"/>
-          <w:sz w:val="24"/>
-          <w:szCs w:val="24"/>
-          <w:lang w:val="en-US"/>
-        </w:rPr>
-        <w:t>id_producto</w:t>
-      </w:r>
-      <w:proofErr w:type="spellEnd"/>
-      <w:r>
-        <w:rPr>
-          <w:rFonts w:ascii="Times New Roman" w:hAnsi="Times New Roman" w:cs="Times New Roman"/>
-          <w:sz w:val="24"/>
-          <w:szCs w:val="24"/>
-          <w:lang w:val="en-US"/>
-        </w:rPr>
-        <w:t xml:space="preserve">) REFERENCES </w:t>
-      </w:r>
-      <w:proofErr w:type="spellStart"/>
-      <w:r>
-        <w:rPr>
-          <w:rFonts w:ascii="Times New Roman" w:hAnsi="Times New Roman" w:cs="Times New Roman"/>
-          <w:sz w:val="24"/>
-          <w:szCs w:val="24"/>
-          <w:lang w:val="en-US"/>
-        </w:rPr>
-        <w:t>productos</w:t>
-      </w:r>
-      <w:proofErr w:type="spellEnd"/>
-      <w:r>
-        <w:rPr>
-          <w:rFonts w:ascii="Times New Roman" w:hAnsi="Times New Roman" w:cs="Times New Roman"/>
-          <w:sz w:val="24"/>
-          <w:szCs w:val="24"/>
-          <w:lang w:val="en-US"/>
-        </w:rPr>
-        <w:t>(id)</w:t>
-      </w:r>
-    </w:p>
-    <w:p>
-      <w:pPr>
-        <w:spacing w:after="0" w:line="360" w:lineRule="auto"/>
-        <w:rPr>
-          <w:rFonts w:ascii="Times New Roman" w:hAnsi="Times New Roman" w:cs="Times New Roman"/>
-          <w:sz w:val="24"/>
-          <w:szCs w:val="24"/>
-          <w:lang w:val="es-ES"/>
-        </w:rPr>
-      </w:pPr>
-      <w:r>
-        <w:rPr>
-          <w:rFonts w:ascii="Times New Roman" w:hAnsi="Times New Roman" w:cs="Times New Roman"/>
-          <w:sz w:val="24"/>
-          <w:szCs w:val="24"/>
-          <w:lang w:val="es-ES"/>
-        </w:rPr>
-        <w:t>);</w:t>
-      </w:r>
-    </w:p>
-    <w:p>
-      <w:pPr>
-        <w:spacing w:after="0" w:line="360" w:lineRule="auto"/>
-        <w:rPr>
-          <w:rFonts w:ascii="Times New Roman" w:hAnsi="Times New Roman" w:cs="Times New Roman"/>
-          <w:sz w:val="24"/>
-          <w:szCs w:val="24"/>
-          <w:lang w:val="es-ES"/>
-        </w:rPr>
-      </w:pPr>
-    </w:p>
-    <w:p>
-      <w:pPr>
-        <w:spacing w:after="0" w:line="360" w:lineRule="auto"/>
-        <w:rPr>
-          <w:rFonts w:ascii="Times New Roman" w:hAnsi="Times New Roman" w:cs="Times New Roman"/>
-          <w:sz w:val="24"/>
-          <w:szCs w:val="24"/>
-          <w:lang w:val="es-ES"/>
-        </w:rPr>
-      </w:pPr>
-      <w:r>
-        <w:rPr>
-          <w:rFonts w:ascii="Times New Roman" w:hAnsi="Times New Roman" w:cs="Times New Roman"/>
-          <w:sz w:val="24"/>
-          <w:szCs w:val="24"/>
-          <w:lang w:val="es-ES"/>
-        </w:rPr>
-        <w:t xml:space="preserve">-- TABLA </w:t>
-      </w:r>
-      <w:proofErr w:type="spellStart"/>
-      <w:r>
-        <w:rPr>
-          <w:rFonts w:ascii="Times New Roman" w:hAnsi="Times New Roman" w:cs="Times New Roman"/>
-          <w:sz w:val="24"/>
-          <w:szCs w:val="24"/>
-          <w:lang w:val="es-ES"/>
-        </w:rPr>
-        <w:t>listas_de_deseos</w:t>
-      </w:r>
-      <w:proofErr w:type="spellEnd"/>
-    </w:p>
-    <w:p>
-      <w:pPr>
-        <w:spacing w:after="0" w:line="360" w:lineRule="auto"/>
-        <w:rPr>
-          <w:rFonts w:ascii="Times New Roman" w:hAnsi="Times New Roman" w:cs="Times New Roman"/>
-          <w:sz w:val="24"/>
-          <w:szCs w:val="24"/>
-          <w:lang w:val="es-ES"/>
-        </w:rPr>
-      </w:pPr>
-      <w:r>
-        <w:rPr>
-          <w:rFonts w:ascii="Times New Roman" w:hAnsi="Times New Roman" w:cs="Times New Roman"/>
-          <w:sz w:val="24"/>
-          <w:szCs w:val="24"/>
-          <w:lang w:val="es-ES"/>
-        </w:rPr>
-        <w:t xml:space="preserve">CREATE TABLE </w:t>
-      </w:r>
-      <w:proofErr w:type="spellStart"/>
-      <w:r>
-        <w:rPr>
-          <w:rFonts w:ascii="Times New Roman" w:hAnsi="Times New Roman" w:cs="Times New Roman"/>
-          <w:sz w:val="24"/>
-          <w:szCs w:val="24"/>
-          <w:lang w:val="es-ES"/>
-        </w:rPr>
-        <w:t>listas_de_deseos</w:t>
-      </w:r>
-      <w:proofErr w:type="spellEnd"/>
-      <w:r>
-        <w:rPr>
-          <w:rFonts w:ascii="Times New Roman" w:hAnsi="Times New Roman" w:cs="Times New Roman"/>
-          <w:sz w:val="24"/>
-          <w:szCs w:val="24"/>
-          <w:lang w:val="es-ES"/>
-        </w:rPr>
-        <w:t xml:space="preserve"> (</w:t>
-      </w:r>
-    </w:p>
-    <w:p>
-      <w:pPr>
-        <w:spacing w:after="0" w:line="360" w:lineRule="auto"/>
-        <w:rPr>
-          <w:rFonts w:ascii="Times New Roman" w:hAnsi="Times New Roman" w:cs="Times New Roman"/>
-          <w:sz w:val="24"/>
-          <w:szCs w:val="24"/>
-          <w:lang w:val="en-US"/>
-        </w:rPr>
-      </w:pPr>
-      <w:r>
-        <w:rPr>
-          <w:rFonts w:ascii="Times New Roman" w:hAnsi="Times New Roman" w:cs="Times New Roman"/>
-          <w:sz w:val="24"/>
-          <w:szCs w:val="24"/>
-          <w:lang w:val="es-ES"/>
-        </w:rPr>
-        <w:t xml:space="preserve">  </w:t>
-      </w:r>
-      <w:r>
-        <w:rPr>
-          <w:rFonts w:ascii="Times New Roman" w:hAnsi="Times New Roman" w:cs="Times New Roman"/>
-          <w:sz w:val="24"/>
-          <w:szCs w:val="24"/>
-          <w:lang w:val="en-US"/>
-        </w:rPr>
-        <w:t>id INT PRIMARY KEY AUTO_INCREMENT,</w:t>
-      </w:r>
-    </w:p>
-    <w:p>
-      <w:pPr>
-        <w:spacing w:after="0" w:line="360" w:lineRule="auto"/>
-        <w:rPr>
-          <w:rFonts w:ascii="Times New Roman" w:hAnsi="Times New Roman" w:cs="Times New Roman"/>
-          <w:sz w:val="24"/>
-          <w:szCs w:val="24"/>
-          <w:lang w:val="en-US"/>
-        </w:rPr>
-      </w:pPr>
-      <w:r>
-        <w:rPr>
-          <w:rFonts w:ascii="Times New Roman" w:hAnsi="Times New Roman" w:cs="Times New Roman"/>
-          <w:sz w:val="24"/>
-          <w:szCs w:val="24"/>
-          <w:lang w:val="en-US"/>
-        </w:rPr>
-        <w:t xml:space="preserve">  </w:t>
-      </w:r>
-      <w:proofErr w:type="spellStart"/>
-      <w:r>
-        <w:rPr>
-          <w:rFonts w:ascii="Times New Roman" w:hAnsi="Times New Roman" w:cs="Times New Roman"/>
-          <w:sz w:val="24"/>
-          <w:szCs w:val="24"/>
-          <w:lang w:val="en-US"/>
-        </w:rPr>
-        <w:t>id_usuario</w:t>
-      </w:r>
-      <w:proofErr w:type="spellEnd"/>
-      <w:r>
-        <w:rPr>
-          <w:rFonts w:ascii="Times New Roman" w:hAnsi="Times New Roman" w:cs="Times New Roman"/>
-          <w:sz w:val="24"/>
-          <w:szCs w:val="24"/>
-          <w:lang w:val="en-US"/>
-        </w:rPr>
-        <w:t xml:space="preserve"> INT NOT NULL,</w:t>
-      </w:r>
-    </w:p>
-    <w:p>
-      <w:pPr>
-        <w:spacing w:after="0" w:line="360" w:lineRule="auto"/>
-        <w:rPr>
-          <w:rFonts w:ascii="Times New Roman" w:hAnsi="Times New Roman" w:cs="Times New Roman"/>
-          <w:sz w:val="24"/>
-          <w:szCs w:val="24"/>
-          <w:lang w:val="en-US"/>
-        </w:rPr>
-      </w:pPr>
-      <w:r>
-        <w:rPr>
-          <w:rFonts w:ascii="Times New Roman" w:hAnsi="Times New Roman" w:cs="Times New Roman"/>
-          <w:sz w:val="24"/>
-          <w:szCs w:val="24"/>
-          <w:lang w:val="en-US"/>
-        </w:rPr>
-        <w:t xml:space="preserve">  </w:t>
-      </w:r>
-      <w:proofErr w:type="spellStart"/>
-      <w:r>
-        <w:rPr>
-          <w:rFonts w:ascii="Times New Roman" w:hAnsi="Times New Roman" w:cs="Times New Roman"/>
-          <w:sz w:val="24"/>
-          <w:szCs w:val="24"/>
-          <w:lang w:val="en-US"/>
-        </w:rPr>
-        <w:t>id_producto</w:t>
-      </w:r>
-      <w:proofErr w:type="spellEnd"/>
-      <w:r>
-        <w:rPr>
-          <w:rFonts w:ascii="Times New Roman" w:hAnsi="Times New Roman" w:cs="Times New Roman"/>
-          <w:sz w:val="24"/>
-          <w:szCs w:val="24"/>
-          <w:lang w:val="en-US"/>
-        </w:rPr>
-        <w:t xml:space="preserve"> INT NOT NULL,</w:t>
-      </w:r>
-    </w:p>
-    <w:p>
-      <w:pPr>
-        <w:spacing w:after="0" w:line="360" w:lineRule="auto"/>
-        <w:rPr>
-          <w:rFonts w:ascii="Times New Roman" w:hAnsi="Times New Roman" w:cs="Times New Roman"/>
-          <w:sz w:val="24"/>
-          <w:szCs w:val="24"/>
-          <w:lang w:val="en-US"/>
-        </w:rPr>
-      </w:pPr>
-      <w:r>
-        <w:rPr>
-          <w:rFonts w:ascii="Times New Roman" w:hAnsi="Times New Roman" w:cs="Times New Roman"/>
-          <w:sz w:val="24"/>
-          <w:szCs w:val="24"/>
-          <w:lang w:val="en-US"/>
-        </w:rPr>
-        <w:t xml:space="preserve">  </w:t>
-      </w:r>
-      <w:proofErr w:type="spellStart"/>
-      <w:r>
-        <w:rPr>
-          <w:rFonts w:ascii="Times New Roman" w:hAnsi="Times New Roman" w:cs="Times New Roman"/>
-          <w:sz w:val="24"/>
-          <w:szCs w:val="24"/>
-          <w:lang w:val="en-US"/>
-        </w:rPr>
-        <w:t>creado_en</w:t>
-      </w:r>
-      <w:proofErr w:type="spellEnd"/>
-      <w:r>
-        <w:rPr>
-          <w:rFonts w:ascii="Times New Roman" w:hAnsi="Times New Roman" w:cs="Times New Roman"/>
-          <w:sz w:val="24"/>
-          <w:szCs w:val="24"/>
-          <w:lang w:val="en-US"/>
-        </w:rPr>
-        <w:t xml:space="preserve"> TIMESTAMP NOT NULL DEFAULT CURRENT_TIMESTAMP,</w:t>
-      </w:r>
-    </w:p>
-    <w:p>
-      <w:pPr>
-        <w:spacing w:after="0" w:line="360" w:lineRule="auto"/>
-        <w:rPr>
-          <w:rFonts w:ascii="Times New Roman" w:hAnsi="Times New Roman" w:cs="Times New Roman"/>
-          <w:sz w:val="24"/>
-          <w:szCs w:val="24"/>
-          <w:lang w:val="es-ES"/>
-        </w:rPr>
-      </w:pPr>
-      <w:r>
-        <w:rPr>
-          <w:rFonts w:ascii="Times New Roman" w:hAnsi="Times New Roman" w:cs="Times New Roman"/>
-          <w:sz w:val="24"/>
-          <w:szCs w:val="24"/>
-          <w:lang w:val="en-US"/>
-        </w:rPr>
-        <w:t xml:space="preserve">  </w:t>
-      </w:r>
-      <w:r>
-        <w:rPr>
-          <w:rFonts w:ascii="Times New Roman" w:hAnsi="Times New Roman" w:cs="Times New Roman"/>
-          <w:sz w:val="24"/>
-          <w:szCs w:val="24"/>
-          <w:lang w:val="es-ES"/>
-        </w:rPr>
-        <w:t>FOREIGN KEY (</w:t>
-      </w:r>
-      <w:proofErr w:type="spellStart"/>
-      <w:r>
-        <w:rPr>
-          <w:rFonts w:ascii="Times New Roman" w:hAnsi="Times New Roman" w:cs="Times New Roman"/>
-          <w:sz w:val="24"/>
-          <w:szCs w:val="24"/>
-          <w:lang w:val="es-ES"/>
-        </w:rPr>
-        <w:t>id_usuario</w:t>
-      </w:r>
-      <w:proofErr w:type="spellEnd"/>
-      <w:r>
-        <w:rPr>
-          <w:rFonts w:ascii="Times New Roman" w:hAnsi="Times New Roman" w:cs="Times New Roman"/>
-          <w:sz w:val="24"/>
-          <w:szCs w:val="24"/>
-          <w:lang w:val="es-ES"/>
-        </w:rPr>
-        <w:t>) REFERENCES usuarios(id),</w:t>
-      </w:r>
-    </w:p>
-    <w:p>
-      <w:pPr>
-        <w:spacing w:after="0" w:line="360" w:lineRule="auto"/>
-        <w:rPr>
-          <w:rFonts w:ascii="Times New Roman" w:hAnsi="Times New Roman" w:cs="Times New Roman"/>
-          <w:sz w:val="24"/>
-          <w:szCs w:val="24"/>
-          <w:lang w:val="en-US"/>
-        </w:rPr>
-      </w:pPr>
-      <w:r>
-        <w:rPr>
-          <w:rFonts w:ascii="Times New Roman" w:hAnsi="Times New Roman" w:cs="Times New Roman"/>
-          <w:sz w:val="24"/>
-          <w:szCs w:val="24"/>
-          <w:lang w:val="es-ES"/>
-        </w:rPr>
-        <w:t xml:space="preserve">  </w:t>
-      </w:r>
-      <w:r>
-        <w:rPr>
-          <w:rFonts w:ascii="Times New Roman" w:hAnsi="Times New Roman" w:cs="Times New Roman"/>
-          <w:sz w:val="24"/>
-          <w:szCs w:val="24"/>
-          <w:lang w:val="en-US"/>
-        </w:rPr>
-        <w:t>FOREIGN KEY (</w:t>
-      </w:r>
-      <w:proofErr w:type="spellStart"/>
-      <w:r>
-        <w:rPr>
-          <w:rFonts w:ascii="Times New Roman" w:hAnsi="Times New Roman" w:cs="Times New Roman"/>
-          <w:sz w:val="24"/>
-          <w:szCs w:val="24"/>
-          <w:lang w:val="en-US"/>
-        </w:rPr>
-        <w:t>id_producto</w:t>
-      </w:r>
-      <w:proofErr w:type="spellEnd"/>
-      <w:r>
-        <w:rPr>
-          <w:rFonts w:ascii="Times New Roman" w:hAnsi="Times New Roman" w:cs="Times New Roman"/>
-          <w:sz w:val="24"/>
-          <w:szCs w:val="24"/>
-          <w:lang w:val="en-US"/>
-        </w:rPr>
-        <w:t xml:space="preserve">) REFERENCES </w:t>
-      </w:r>
-      <w:proofErr w:type="spellStart"/>
-      <w:r>
-        <w:rPr>
-          <w:rFonts w:ascii="Times New Roman" w:hAnsi="Times New Roman" w:cs="Times New Roman"/>
-          <w:sz w:val="24"/>
-          <w:szCs w:val="24"/>
-          <w:lang w:val="en-US"/>
-        </w:rPr>
-        <w:t>productos</w:t>
-      </w:r>
-      <w:proofErr w:type="spellEnd"/>
-      <w:r>
-        <w:rPr>
-          <w:rFonts w:ascii="Times New Roman" w:hAnsi="Times New Roman" w:cs="Times New Roman"/>
-          <w:sz w:val="24"/>
-          <w:szCs w:val="24"/>
-          <w:lang w:val="en-US"/>
-        </w:rPr>
-        <w:t xml:space="preserve">(id)  </w:t>
-      </w:r>
-    </w:p>
-    <w:p>
-      <w:pPr>
-        <w:spacing w:after="0" w:line="360" w:lineRule="auto"/>
-        <w:rPr>
-          <w:rFonts w:ascii="Times New Roman" w:hAnsi="Times New Roman" w:cs="Times New Roman"/>
-          <w:sz w:val="24"/>
-          <w:szCs w:val="24"/>
-          <w:lang w:val="es-ES"/>
-        </w:rPr>
-      </w:pPr>
-      <w:r>
-        <w:rPr>
-          <w:rFonts w:ascii="Times New Roman" w:hAnsi="Times New Roman" w:cs="Times New Roman"/>
-          <w:sz w:val="24"/>
-          <w:szCs w:val="24"/>
-          <w:lang w:val="es-ES"/>
-        </w:rPr>
-        <w:t>);</w:t>
-      </w:r>
-    </w:p>
-    <w:p>
-      <w:pPr>
-        <w:spacing w:after="0" w:line="360" w:lineRule="auto"/>
-        <w:rPr>
-          <w:rFonts w:ascii="Times New Roman" w:hAnsi="Times New Roman" w:cs="Times New Roman"/>
-          <w:sz w:val="24"/>
-          <w:szCs w:val="24"/>
-          <w:lang w:val="es-ES"/>
-        </w:rPr>
-      </w:pPr>
-    </w:p>
-    <w:p>
-      <w:pPr>
-        <w:spacing w:after="0" w:line="360" w:lineRule="auto"/>
-        <w:rPr>
-          <w:rFonts w:ascii="Times New Roman" w:hAnsi="Times New Roman" w:cs="Times New Roman"/>
-          <w:sz w:val="24"/>
-          <w:szCs w:val="24"/>
-          <w:lang w:val="es-ES"/>
-        </w:rPr>
-      </w:pPr>
-      <w:r>
-        <w:rPr>
-          <w:rFonts w:ascii="Times New Roman" w:hAnsi="Times New Roman" w:cs="Times New Roman"/>
-          <w:sz w:val="24"/>
-          <w:szCs w:val="24"/>
-          <w:lang w:val="es-ES"/>
-        </w:rPr>
-        <w:t>-- TABLA pagos</w:t>
-      </w:r>
-    </w:p>
-    <w:p>
-      <w:pPr>
-        <w:spacing w:after="0" w:line="360" w:lineRule="auto"/>
-        <w:rPr>
-          <w:rFonts w:ascii="Times New Roman" w:hAnsi="Times New Roman" w:cs="Times New Roman"/>
-          <w:sz w:val="24"/>
-          <w:szCs w:val="24"/>
-          <w:lang w:val="es-ES"/>
-        </w:rPr>
-      </w:pPr>
-      <w:r>
-        <w:rPr>
-          <w:rFonts w:ascii="Times New Roman" w:hAnsi="Times New Roman" w:cs="Times New Roman"/>
-          <w:sz w:val="24"/>
-          <w:szCs w:val="24"/>
-          <w:lang w:val="es-ES"/>
-        </w:rPr>
-        <w:t>CREATE TABLE pagos (</w:t>
-      </w:r>
-    </w:p>
-    <w:p>
-      <w:pPr>
-        <w:spacing w:after="0" w:line="360" w:lineRule="auto"/>
-        <w:rPr>
-          <w:rFonts w:ascii="Times New Roman" w:hAnsi="Times New Roman" w:cs="Times New Roman"/>
-          <w:sz w:val="24"/>
-          <w:szCs w:val="24"/>
-          <w:lang w:val="en-US"/>
-        </w:rPr>
-      </w:pPr>
-      <w:r>
-        <w:rPr>
-          <w:rFonts w:ascii="Times New Roman" w:hAnsi="Times New Roman" w:cs="Times New Roman"/>
-          <w:sz w:val="24"/>
-          <w:szCs w:val="24"/>
-          <w:lang w:val="es-ES"/>
-        </w:rPr>
-        <w:t xml:space="preserve">  </w:t>
-      </w:r>
-      <w:r>
-        <w:rPr>
-          <w:rFonts w:ascii="Times New Roman" w:hAnsi="Times New Roman" w:cs="Times New Roman"/>
-          <w:sz w:val="24"/>
-          <w:szCs w:val="24"/>
-          <w:lang w:val="en-US"/>
-        </w:rPr>
-        <w:t>id INT PRIMARY KEY AUTO_INCREMENT,</w:t>
-      </w:r>
-    </w:p>
-    <w:p>
-      <w:pPr>
-        <w:spacing w:after="0" w:line="360" w:lineRule="auto"/>
-        <w:rPr>
-          <w:rFonts w:ascii="Times New Roman" w:hAnsi="Times New Roman" w:cs="Times New Roman"/>
-          <w:sz w:val="24"/>
-          <w:szCs w:val="24"/>
-          <w:lang w:val="en-US"/>
-        </w:rPr>
-      </w:pPr>
-      <w:r>
-        <w:rPr>
-          <w:rFonts w:ascii="Times New Roman" w:hAnsi="Times New Roman" w:cs="Times New Roman"/>
-          <w:sz w:val="24"/>
-          <w:szCs w:val="24"/>
-          <w:lang w:val="en-US"/>
-        </w:rPr>
-        <w:t xml:space="preserve">  </w:t>
-      </w:r>
-      <w:proofErr w:type="spellStart"/>
-      <w:r>
-        <w:rPr>
-          <w:rFonts w:ascii="Times New Roman" w:hAnsi="Times New Roman" w:cs="Times New Roman"/>
-          <w:sz w:val="24"/>
-          <w:szCs w:val="24"/>
-          <w:lang w:val="en-US"/>
-        </w:rPr>
-        <w:t>id_pedido</w:t>
-      </w:r>
-      <w:proofErr w:type="spellEnd"/>
-      <w:r>
-        <w:rPr>
-          <w:rFonts w:ascii="Times New Roman" w:hAnsi="Times New Roman" w:cs="Times New Roman"/>
-          <w:sz w:val="24"/>
-          <w:szCs w:val="24"/>
-          <w:lang w:val="en-US"/>
-        </w:rPr>
-        <w:t xml:space="preserve"> INT NOT NULL,</w:t>
-      </w:r>
-    </w:p>
-    <w:p>
-      <w:pPr>
-        <w:spacing w:after="0" w:line="360" w:lineRule="auto"/>
-        <w:rPr>
-          <w:rFonts w:ascii="Times New Roman" w:hAnsi="Times New Roman" w:cs="Times New Roman"/>
-          <w:sz w:val="24"/>
-          <w:szCs w:val="24"/>
-          <w:lang w:val="es-ES"/>
-        </w:rPr>
-      </w:pPr>
-      <w:r>
-        <w:rPr>
-          <w:rFonts w:ascii="Times New Roman" w:hAnsi="Times New Roman" w:cs="Times New Roman"/>
-          <w:sz w:val="24"/>
-          <w:szCs w:val="24"/>
-          <w:lang w:val="en-US"/>
-        </w:rPr>
-        <w:t xml:space="preserve">  </w:t>
-      </w:r>
-      <w:r>
-        <w:rPr>
-          <w:rFonts w:ascii="Times New Roman" w:hAnsi="Times New Roman" w:cs="Times New Roman"/>
-          <w:sz w:val="24"/>
-          <w:szCs w:val="24"/>
-          <w:lang w:val="es-ES"/>
-        </w:rPr>
-        <w:t xml:space="preserve">cantidad </w:t>
-      </w:r>
-      <w:proofErr w:type="gramStart"/>
-      <w:r>
-        <w:rPr>
-          <w:rFonts w:ascii="Times New Roman" w:hAnsi="Times New Roman" w:cs="Times New Roman"/>
-          <w:sz w:val="24"/>
-          <w:szCs w:val="24"/>
-          <w:lang w:val="es-ES"/>
-        </w:rPr>
-        <w:t>DECIMAL(</w:t>
-      </w:r>
-      <w:proofErr w:type="gramEnd"/>
-      <w:r>
-        <w:rPr>
-          <w:rFonts w:ascii="Times New Roman" w:hAnsi="Times New Roman" w:cs="Times New Roman"/>
-          <w:sz w:val="24"/>
-          <w:szCs w:val="24"/>
-          <w:lang w:val="es-ES"/>
-        </w:rPr>
-        <w:t>10,2) NOT NULL,</w:t>
-      </w:r>
-    </w:p>
-    <w:p>
-      <w:pPr>
-        <w:spacing w:after="0" w:line="360" w:lineRule="auto"/>
-        <w:rPr>
-          <w:rFonts w:ascii="Times New Roman" w:hAnsi="Times New Roman" w:cs="Times New Roman"/>
-          <w:sz w:val="24"/>
-          <w:szCs w:val="24"/>
-          <w:lang w:val="es-ES"/>
-        </w:rPr>
-      </w:pPr>
-      <w:r>
-        <w:rPr>
-          <w:rFonts w:ascii="Times New Roman" w:hAnsi="Times New Roman" w:cs="Times New Roman"/>
-          <w:sz w:val="24"/>
-          <w:szCs w:val="24"/>
-          <w:lang w:val="es-ES"/>
-        </w:rPr>
-        <w:t xml:space="preserve">  </w:t>
-      </w:r>
-      <w:proofErr w:type="spellStart"/>
-      <w:r>
-        <w:rPr>
-          <w:rFonts w:ascii="Times New Roman" w:hAnsi="Times New Roman" w:cs="Times New Roman"/>
-          <w:sz w:val="24"/>
-          <w:szCs w:val="24"/>
-          <w:lang w:val="es-ES"/>
-        </w:rPr>
-        <w:t>metodo_de_pago</w:t>
-      </w:r>
-      <w:proofErr w:type="spellEnd"/>
-      <w:r>
-        <w:rPr>
-          <w:rFonts w:ascii="Times New Roman" w:hAnsi="Times New Roman" w:cs="Times New Roman"/>
-          <w:sz w:val="24"/>
-          <w:szCs w:val="24"/>
-          <w:lang w:val="es-ES"/>
-        </w:rPr>
-        <w:t xml:space="preserve"> </w:t>
-      </w:r>
-      <w:proofErr w:type="gramStart"/>
-      <w:r>
-        <w:rPr>
-          <w:rFonts w:ascii="Times New Roman" w:hAnsi="Times New Roman" w:cs="Times New Roman"/>
-          <w:sz w:val="24"/>
-          <w:szCs w:val="24"/>
-          <w:lang w:val="es-ES"/>
-        </w:rPr>
-        <w:t>VARCHAR(</w:t>
-      </w:r>
-      <w:proofErr w:type="gramEnd"/>
-      <w:r>
-        <w:rPr>
-          <w:rFonts w:ascii="Times New Roman" w:hAnsi="Times New Roman" w:cs="Times New Roman"/>
-          <w:sz w:val="24"/>
-          <w:szCs w:val="24"/>
-          <w:lang w:val="es-ES"/>
-        </w:rPr>
-        <w:t>50) NOT NULL,</w:t>
-      </w:r>
-    </w:p>
-    <w:p>
-      <w:pPr>
-        <w:spacing w:after="0" w:line="360" w:lineRule="auto"/>
-        <w:rPr>
-          <w:rFonts w:ascii="Times New Roman" w:hAnsi="Times New Roman" w:cs="Times New Roman"/>
-          <w:sz w:val="24"/>
-          <w:szCs w:val="24"/>
-          <w:lang w:val="es-ES"/>
-        </w:rPr>
-      </w:pPr>
-      <w:r>
-        <w:rPr>
-          <w:rFonts w:ascii="Times New Roman" w:hAnsi="Times New Roman" w:cs="Times New Roman"/>
-          <w:sz w:val="24"/>
-          <w:szCs w:val="24"/>
-          <w:lang w:val="es-ES"/>
-        </w:rPr>
-        <w:t xml:space="preserve">  </w:t>
-      </w:r>
-      <w:proofErr w:type="spellStart"/>
-      <w:r>
-        <w:rPr>
-          <w:rFonts w:ascii="Times New Roman" w:hAnsi="Times New Roman" w:cs="Times New Roman"/>
-          <w:sz w:val="24"/>
-          <w:szCs w:val="24"/>
-          <w:lang w:val="es-ES"/>
-        </w:rPr>
-        <w:t>pagado_en</w:t>
-      </w:r>
-      <w:proofErr w:type="spellEnd"/>
-      <w:r>
-        <w:rPr>
-          <w:rFonts w:ascii="Times New Roman" w:hAnsi="Times New Roman" w:cs="Times New Roman"/>
-          <w:sz w:val="24"/>
-          <w:szCs w:val="24"/>
-          <w:lang w:val="es-ES"/>
-        </w:rPr>
-        <w:t xml:space="preserve"> TIMESTAMP NOT NULL DEFAULT CURRENT_TIMESTAMP,</w:t>
-      </w:r>
-    </w:p>
-    <w:p>
-      <w:pPr>
-        <w:spacing w:after="0" w:line="360" w:lineRule="auto"/>
-        <w:rPr>
-          <w:rFonts w:ascii="Times New Roman" w:hAnsi="Times New Roman" w:cs="Times New Roman"/>
-          <w:sz w:val="24"/>
-          <w:szCs w:val="24"/>
-          <w:lang w:val="es-ES"/>
-        </w:rPr>
-      </w:pPr>
-      <w:r>
-        <w:rPr>
-          <w:rFonts w:ascii="Times New Roman" w:hAnsi="Times New Roman" w:cs="Times New Roman"/>
-          <w:sz w:val="24"/>
-          <w:szCs w:val="24"/>
-          <w:lang w:val="es-ES"/>
-        </w:rPr>
-        <w:lastRenderedPageBreak/>
+          <w:lang w:val="es-ES"/>
+        </w:rPr>
+      </w:pPr>
+      <w:r>
+        <w:rPr>
+          <w:rFonts w:ascii="Times New Roman" w:hAnsi="Times New Roman" w:cs="Times New Roman"/>
+          <w:sz w:val="24"/>
+          <w:szCs w:val="24"/>
+          <w:lang w:val="es-ES"/>
+        </w:rPr>
         <w:t xml:space="preserve">  FOREIGN KEY (</w:t>
       </w:r>
       <w:proofErr w:type="spellStart"/>

</xml_diff>